<commit_message>
modify fies and added new files
</commit_message>
<xml_diff>
--- a/Report/Final_Report.docx
+++ b/Report/Final_Report.docx
@@ -164,7 +164,7 @@
     </w:p>
     <w:tbl>
       <w:tblPr>
-        <w:tblStyle w:val="6"/>
+        <w:tblStyle w:val="7"/>
         <w:tblW w:w="8165" w:type="dxa"/>
         <w:jc w:val="center"/>
         <w:tblBorders>
@@ -731,13 +731,22 @@
       </w:r>
       <w:r>
         <w:rPr>
+          <w:rFonts w:hint="default" w:ascii="Times New Roman" w:hAnsi="Times New Roman" w:eastAsia="SimSun" w:cs="Times New Roman"/>
+          <w:sz w:val="36"/>
+          <w:szCs w:val="36"/>
+          <w:u w:val="single"/>
+        </w:rPr>
+        <w:t>Advanced Sentiment Analysis and Semantic Retrieval System using Transformer Architectures and Vector Databases</w:t>
+      </w:r>
+      <w:r>
+        <w:rPr>
           <w:rFonts w:hint="default"/>
           <w:sz w:val="36"/>
           <w:szCs w:val="44"/>
           <w:u w:val="single"/>
           <w:lang w:val="en-US"/>
         </w:rPr>
-        <w:t xml:space="preserve">Advanced Sentiment Analysis System with Vector Database Integration   </w:t>
+        <w:t xml:space="preserve">   </w:t>
       </w:r>
       <w:r>
         <w:rPr>
@@ -907,8 +916,757 @@
     </w:p>
     <w:p>
       <w:pPr>
-        <w:bidi w:val="0"/>
-      </w:pPr>
+        <w:pStyle w:val="3"/>
+        <w:keepNext w:val="0"/>
+        <w:keepLines w:val="0"/>
+        <w:widowControl/>
+        <w:suppressLineNumbers w:val="0"/>
+        <w:rPr>
+          <w:rFonts w:hint="default" w:ascii="Times New Roman" w:hAnsi="Times New Roman" w:cs="Times New Roman"/>
+          <w:sz w:val="28"/>
+          <w:szCs w:val="28"/>
+        </w:rPr>
+      </w:pPr>
+      <w:r>
+        <w:rPr>
+          <w:rStyle w:val="19"/>
+          <w:rFonts w:hint="default" w:ascii="Times New Roman" w:hAnsi="Times New Roman" w:cs="Times New Roman"/>
+          <w:b/>
+          <w:bCs/>
+          <w:sz w:val="28"/>
+          <w:szCs w:val="28"/>
+        </w:rPr>
+        <w:t>Table of Contents</w:t>
+      </w:r>
+    </w:p>
+    <w:p>
+      <w:pPr>
+        <w:keepNext w:val="0"/>
+        <w:keepLines w:val="0"/>
+        <w:widowControl/>
+        <w:numPr>
+          <w:ilvl w:val="0"/>
+          <w:numId w:val="1"/>
+        </w:numPr>
+        <w:suppressLineNumbers w:val="0"/>
+        <w:spacing w:before="0" w:beforeAutospacing="1" w:after="0" w:afterAutospacing="1"/>
+        <w:ind w:left="720" w:hanging="360"/>
+        <w:rPr>
+          <w:rFonts w:hint="default" w:ascii="Times New Roman" w:hAnsi="Times New Roman" w:cs="Times New Roman"/>
+          <w:sz w:val="22"/>
+          <w:szCs w:val="22"/>
+        </w:rPr>
+      </w:pPr>
+      <w:r>
+        <w:rPr>
+          <w:rFonts w:hint="default" w:ascii="Times New Roman" w:hAnsi="Times New Roman" w:cs="Times New Roman"/>
+          <w:sz w:val="22"/>
+          <w:szCs w:val="22"/>
+        </w:rPr>
+        <w:t>Title Page</w:t>
+      </w:r>
+    </w:p>
+    <w:p>
+      <w:pPr>
+        <w:keepNext w:val="0"/>
+        <w:keepLines w:val="0"/>
+        <w:widowControl/>
+        <w:numPr>
+          <w:ilvl w:val="0"/>
+          <w:numId w:val="1"/>
+        </w:numPr>
+        <w:suppressLineNumbers w:val="0"/>
+        <w:spacing w:before="0" w:beforeAutospacing="1" w:after="0" w:afterAutospacing="1"/>
+        <w:ind w:left="720" w:hanging="360"/>
+        <w:rPr>
+          <w:rFonts w:hint="default" w:ascii="Times New Roman" w:hAnsi="Times New Roman" w:cs="Times New Roman"/>
+          <w:sz w:val="22"/>
+          <w:szCs w:val="22"/>
+        </w:rPr>
+      </w:pPr>
+      <w:r>
+        <w:rPr>
+          <w:rFonts w:hint="default" w:ascii="Times New Roman" w:hAnsi="Times New Roman" w:cs="Times New Roman"/>
+          <w:sz w:val="22"/>
+          <w:szCs w:val="22"/>
+        </w:rPr>
+        <w:t>Abstract</w:t>
+      </w:r>
+    </w:p>
+    <w:p>
+      <w:pPr>
+        <w:keepNext w:val="0"/>
+        <w:keepLines w:val="0"/>
+        <w:widowControl/>
+        <w:numPr>
+          <w:ilvl w:val="0"/>
+          <w:numId w:val="1"/>
+        </w:numPr>
+        <w:suppressLineNumbers w:val="0"/>
+        <w:spacing w:before="0" w:beforeAutospacing="1" w:after="0" w:afterAutospacing="1"/>
+        <w:ind w:left="720" w:hanging="360"/>
+        <w:rPr>
+          <w:rFonts w:hint="default" w:ascii="Times New Roman" w:hAnsi="Times New Roman" w:cs="Times New Roman"/>
+          <w:sz w:val="22"/>
+          <w:szCs w:val="22"/>
+        </w:rPr>
+      </w:pPr>
+      <w:r>
+        <w:rPr>
+          <w:rFonts w:hint="default" w:ascii="Times New Roman" w:hAnsi="Times New Roman" w:cs="Times New Roman"/>
+          <w:sz w:val="22"/>
+          <w:szCs w:val="22"/>
+        </w:rPr>
+        <w:t>Introduction</w:t>
+      </w:r>
+      <w:r>
+        <w:rPr>
+          <w:rFonts w:hint="default" w:ascii="Times New Roman" w:hAnsi="Times New Roman" w:cs="Times New Roman"/>
+          <w:sz w:val="22"/>
+          <w:szCs w:val="22"/>
+        </w:rPr>
+        <w:br w:type="textWrapping"/>
+      </w:r>
+      <w:r>
+        <w:rPr>
+          <w:rFonts w:hint="default" w:ascii="Times New Roman" w:hAnsi="Times New Roman" w:cs="Times New Roman"/>
+          <w:sz w:val="22"/>
+          <w:szCs w:val="22"/>
+        </w:rPr>
+        <w:t>3.1 Motivation for the NLP Task</w:t>
+      </w:r>
+      <w:r>
+        <w:rPr>
+          <w:rFonts w:hint="default" w:ascii="Times New Roman" w:hAnsi="Times New Roman" w:cs="Times New Roman"/>
+          <w:sz w:val="22"/>
+          <w:szCs w:val="22"/>
+        </w:rPr>
+        <w:br w:type="textWrapping"/>
+      </w:r>
+      <w:r>
+        <w:rPr>
+          <w:rFonts w:hint="default" w:ascii="Times New Roman" w:hAnsi="Times New Roman" w:cs="Times New Roman"/>
+          <w:sz w:val="22"/>
+          <w:szCs w:val="22"/>
+        </w:rPr>
+        <w:t>3.2 Machine Learning and Deep Learning Background</w:t>
+      </w:r>
+      <w:r>
+        <w:rPr>
+          <w:rFonts w:hint="default" w:ascii="Times New Roman" w:hAnsi="Times New Roman" w:cs="Times New Roman"/>
+          <w:sz w:val="22"/>
+          <w:szCs w:val="22"/>
+        </w:rPr>
+        <w:br w:type="textWrapping"/>
+      </w:r>
+      <w:r>
+        <w:rPr>
+          <w:rFonts w:hint="default" w:ascii="Times New Roman" w:hAnsi="Times New Roman" w:cs="Times New Roman"/>
+          <w:sz w:val="22"/>
+          <w:szCs w:val="22"/>
+        </w:rPr>
+        <w:t>3.3 Why Transformers, LLMs, and Vector Search Matter</w:t>
+      </w:r>
+    </w:p>
+    <w:p>
+      <w:pPr>
+        <w:keepNext w:val="0"/>
+        <w:keepLines w:val="0"/>
+        <w:widowControl/>
+        <w:numPr>
+          <w:ilvl w:val="0"/>
+          <w:numId w:val="1"/>
+        </w:numPr>
+        <w:suppressLineNumbers w:val="0"/>
+        <w:spacing w:before="0" w:beforeAutospacing="1" w:after="0" w:afterAutospacing="1"/>
+        <w:ind w:left="720" w:hanging="360"/>
+        <w:rPr>
+          <w:rFonts w:hint="default" w:ascii="Times New Roman" w:hAnsi="Times New Roman" w:cs="Times New Roman"/>
+          <w:sz w:val="22"/>
+          <w:szCs w:val="22"/>
+        </w:rPr>
+      </w:pPr>
+      <w:r>
+        <w:rPr>
+          <w:rFonts w:hint="default" w:ascii="Times New Roman" w:hAnsi="Times New Roman" w:cs="Times New Roman"/>
+          <w:sz w:val="22"/>
+          <w:szCs w:val="22"/>
+        </w:rPr>
+        <w:t>Literature Review</w:t>
+      </w:r>
+      <w:r>
+        <w:rPr>
+          <w:rFonts w:hint="default" w:ascii="Times New Roman" w:hAnsi="Times New Roman" w:cs="Times New Roman"/>
+          <w:sz w:val="22"/>
+          <w:szCs w:val="22"/>
+        </w:rPr>
+        <w:br w:type="textWrapping"/>
+      </w:r>
+      <w:r>
+        <w:rPr>
+          <w:rFonts w:hint="default" w:ascii="Times New Roman" w:hAnsi="Times New Roman" w:cs="Times New Roman"/>
+          <w:sz w:val="22"/>
+          <w:szCs w:val="22"/>
+        </w:rPr>
+        <w:t>4.1 Semantic Search Systems</w:t>
+      </w:r>
+      <w:r>
+        <w:rPr>
+          <w:rFonts w:hint="default" w:ascii="Times New Roman" w:hAnsi="Times New Roman" w:cs="Times New Roman"/>
+          <w:sz w:val="22"/>
+          <w:szCs w:val="22"/>
+        </w:rPr>
+        <w:br w:type="textWrapping"/>
+      </w:r>
+      <w:r>
+        <w:rPr>
+          <w:rFonts w:hint="default" w:ascii="Times New Roman" w:hAnsi="Times New Roman" w:cs="Times New Roman"/>
+          <w:sz w:val="22"/>
+          <w:szCs w:val="22"/>
+        </w:rPr>
+        <w:t>4.2 Transformer Architectures</w:t>
+      </w:r>
+      <w:r>
+        <w:rPr>
+          <w:rFonts w:hint="default" w:ascii="Times New Roman" w:hAnsi="Times New Roman" w:cs="Times New Roman"/>
+          <w:sz w:val="22"/>
+          <w:szCs w:val="22"/>
+        </w:rPr>
+        <w:br w:type="textWrapping"/>
+      </w:r>
+      <w:r>
+        <w:rPr>
+          <w:rFonts w:hint="default" w:ascii="Times New Roman" w:hAnsi="Times New Roman" w:cs="Times New Roman"/>
+          <w:sz w:val="22"/>
+          <w:szCs w:val="22"/>
+        </w:rPr>
+        <w:t>4.3 Vector Databases</w:t>
+      </w:r>
+      <w:r>
+        <w:rPr>
+          <w:rFonts w:hint="default" w:ascii="Times New Roman" w:hAnsi="Times New Roman" w:cs="Times New Roman"/>
+          <w:sz w:val="22"/>
+          <w:szCs w:val="22"/>
+        </w:rPr>
+        <w:br w:type="textWrapping"/>
+      </w:r>
+      <w:r>
+        <w:rPr>
+          <w:rFonts w:hint="default" w:ascii="Times New Roman" w:hAnsi="Times New Roman" w:cs="Times New Roman"/>
+          <w:sz w:val="22"/>
+          <w:szCs w:val="22"/>
+        </w:rPr>
+        <w:t>4.4 LLM Frameworks: Hugging Face and LangChain</w:t>
+      </w:r>
+    </w:p>
+    <w:p>
+      <w:pPr>
+        <w:keepNext w:val="0"/>
+        <w:keepLines w:val="0"/>
+        <w:widowControl/>
+        <w:numPr>
+          <w:ilvl w:val="0"/>
+          <w:numId w:val="1"/>
+        </w:numPr>
+        <w:suppressLineNumbers w:val="0"/>
+        <w:spacing w:before="0" w:beforeAutospacing="1" w:after="0" w:afterAutospacing="1"/>
+        <w:ind w:left="720" w:hanging="360"/>
+        <w:rPr>
+          <w:rFonts w:hint="default" w:ascii="Times New Roman" w:hAnsi="Times New Roman" w:cs="Times New Roman"/>
+          <w:sz w:val="22"/>
+          <w:szCs w:val="22"/>
+        </w:rPr>
+      </w:pPr>
+      <w:r>
+        <w:rPr>
+          <w:rFonts w:hint="default" w:ascii="Times New Roman" w:hAnsi="Times New Roman" w:cs="Times New Roman"/>
+          <w:sz w:val="22"/>
+          <w:szCs w:val="22"/>
+        </w:rPr>
+        <w:t>System Design</w:t>
+      </w:r>
+      <w:r>
+        <w:rPr>
+          <w:rFonts w:hint="default" w:ascii="Times New Roman" w:hAnsi="Times New Roman" w:cs="Times New Roman"/>
+          <w:sz w:val="22"/>
+          <w:szCs w:val="22"/>
+        </w:rPr>
+        <w:br w:type="textWrapping"/>
+      </w:r>
+      <w:r>
+        <w:rPr>
+          <w:rFonts w:hint="default" w:ascii="Times New Roman" w:hAnsi="Times New Roman" w:cs="Times New Roman"/>
+          <w:sz w:val="22"/>
+          <w:szCs w:val="22"/>
+        </w:rPr>
+        <w:t>5.1 Overall ML Pipeline</w:t>
+      </w:r>
+      <w:r>
+        <w:rPr>
+          <w:rFonts w:hint="default" w:ascii="Times New Roman" w:hAnsi="Times New Roman" w:cs="Times New Roman"/>
+          <w:sz w:val="22"/>
+          <w:szCs w:val="22"/>
+        </w:rPr>
+        <w:br w:type="textWrapping"/>
+      </w:r>
+      <w:r>
+        <w:rPr>
+          <w:rFonts w:hint="default" w:ascii="Times New Roman" w:hAnsi="Times New Roman" w:cs="Times New Roman"/>
+          <w:sz w:val="22"/>
+          <w:szCs w:val="22"/>
+        </w:rPr>
+        <w:t>5.2 Data Preprocessing Workflow</w:t>
+      </w:r>
+      <w:r>
+        <w:rPr>
+          <w:rFonts w:hint="default" w:ascii="Times New Roman" w:hAnsi="Times New Roman" w:cs="Times New Roman"/>
+          <w:sz w:val="22"/>
+          <w:szCs w:val="22"/>
+        </w:rPr>
+        <w:br w:type="textWrapping"/>
+      </w:r>
+      <w:r>
+        <w:rPr>
+          <w:rFonts w:hint="default" w:ascii="Times New Roman" w:hAnsi="Times New Roman" w:cs="Times New Roman"/>
+          <w:sz w:val="22"/>
+          <w:szCs w:val="22"/>
+        </w:rPr>
+        <w:t>5.3 Embedding Generation Process</w:t>
+      </w:r>
+      <w:r>
+        <w:rPr>
+          <w:rFonts w:hint="default" w:ascii="Times New Roman" w:hAnsi="Times New Roman" w:cs="Times New Roman"/>
+          <w:sz w:val="22"/>
+          <w:szCs w:val="22"/>
+        </w:rPr>
+        <w:br w:type="textWrapping"/>
+      </w:r>
+      <w:r>
+        <w:rPr>
+          <w:rFonts w:hint="default" w:ascii="Times New Roman" w:hAnsi="Times New Roman" w:cs="Times New Roman"/>
+          <w:sz w:val="22"/>
+          <w:szCs w:val="22"/>
+        </w:rPr>
+        <w:t>5.4 Vector Database Architecture</w:t>
+      </w:r>
+      <w:r>
+        <w:rPr>
+          <w:rFonts w:hint="default" w:ascii="Times New Roman" w:hAnsi="Times New Roman" w:cs="Times New Roman"/>
+          <w:sz w:val="22"/>
+          <w:szCs w:val="22"/>
+        </w:rPr>
+        <w:br w:type="textWrapping"/>
+      </w:r>
+      <w:r>
+        <w:rPr>
+          <w:rFonts w:hint="default" w:ascii="Times New Roman" w:hAnsi="Times New Roman" w:cs="Times New Roman"/>
+          <w:sz w:val="22"/>
+          <w:szCs w:val="22"/>
+        </w:rPr>
+        <w:t>5.5 Docker Container Architecture</w:t>
+      </w:r>
+    </w:p>
+    <w:p>
+      <w:pPr>
+        <w:keepNext w:val="0"/>
+        <w:keepLines w:val="0"/>
+        <w:widowControl/>
+        <w:numPr>
+          <w:ilvl w:val="0"/>
+          <w:numId w:val="1"/>
+        </w:numPr>
+        <w:suppressLineNumbers w:val="0"/>
+        <w:spacing w:before="0" w:beforeAutospacing="1" w:after="0" w:afterAutospacing="1"/>
+        <w:ind w:left="720" w:hanging="360"/>
+        <w:rPr>
+          <w:rFonts w:hint="default" w:ascii="Times New Roman" w:hAnsi="Times New Roman" w:cs="Times New Roman"/>
+          <w:sz w:val="22"/>
+          <w:szCs w:val="22"/>
+        </w:rPr>
+      </w:pPr>
+      <w:r>
+        <w:rPr>
+          <w:rFonts w:hint="default" w:ascii="Times New Roman" w:hAnsi="Times New Roman" w:cs="Times New Roman"/>
+          <w:sz w:val="22"/>
+          <w:szCs w:val="22"/>
+        </w:rPr>
+        <w:t>Implementation</w:t>
+      </w:r>
+      <w:r>
+        <w:rPr>
+          <w:rFonts w:hint="default" w:ascii="Times New Roman" w:hAnsi="Times New Roman" w:cs="Times New Roman"/>
+          <w:sz w:val="22"/>
+          <w:szCs w:val="22"/>
+        </w:rPr>
+        <w:br w:type="textWrapping"/>
+      </w:r>
+      <w:r>
+        <w:rPr>
+          <w:rFonts w:hint="default" w:ascii="Times New Roman" w:hAnsi="Times New Roman" w:cs="Times New Roman"/>
+          <w:sz w:val="22"/>
+          <w:szCs w:val="22"/>
+        </w:rPr>
+        <w:t>6.1 Dataset Processing</w:t>
+      </w:r>
+      <w:r>
+        <w:rPr>
+          <w:rFonts w:hint="default" w:ascii="Times New Roman" w:hAnsi="Times New Roman" w:cs="Times New Roman"/>
+          <w:sz w:val="22"/>
+          <w:szCs w:val="22"/>
+        </w:rPr>
+        <w:br w:type="textWrapping"/>
+      </w:r>
+      <w:r>
+        <w:rPr>
+          <w:rFonts w:hint="default" w:ascii="Times New Roman" w:hAnsi="Times New Roman" w:cs="Times New Roman"/>
+          <w:sz w:val="22"/>
+          <w:szCs w:val="22"/>
+        </w:rPr>
+        <w:t>6.2 Transformer Model Usage</w:t>
+      </w:r>
+      <w:r>
+        <w:rPr>
+          <w:rFonts w:hint="default" w:ascii="Times New Roman" w:hAnsi="Times New Roman" w:cs="Times New Roman"/>
+          <w:sz w:val="22"/>
+          <w:szCs w:val="22"/>
+        </w:rPr>
+        <w:br w:type="textWrapping"/>
+      </w:r>
+      <w:r>
+        <w:rPr>
+          <w:rFonts w:hint="default" w:ascii="Times New Roman" w:hAnsi="Times New Roman" w:cs="Times New Roman"/>
+          <w:sz w:val="22"/>
+          <w:szCs w:val="22"/>
+        </w:rPr>
+        <w:t>6.3 ChromaDB Configuration</w:t>
+      </w:r>
+      <w:r>
+        <w:rPr>
+          <w:rFonts w:hint="default" w:ascii="Times New Roman" w:hAnsi="Times New Roman" w:cs="Times New Roman"/>
+          <w:sz w:val="22"/>
+          <w:szCs w:val="22"/>
+        </w:rPr>
+        <w:br w:type="textWrapping"/>
+      </w:r>
+      <w:r>
+        <w:rPr>
+          <w:rFonts w:hint="default" w:ascii="Times New Roman" w:hAnsi="Times New Roman" w:cs="Times New Roman"/>
+          <w:sz w:val="22"/>
+          <w:szCs w:val="22"/>
+        </w:rPr>
+        <w:t>6.4 Embedding Generation Logic</w:t>
+      </w:r>
+      <w:r>
+        <w:rPr>
+          <w:rFonts w:hint="default" w:ascii="Times New Roman" w:hAnsi="Times New Roman" w:cs="Times New Roman"/>
+          <w:sz w:val="22"/>
+          <w:szCs w:val="22"/>
+        </w:rPr>
+        <w:br w:type="textWrapping"/>
+      </w:r>
+      <w:r>
+        <w:rPr>
+          <w:rFonts w:hint="default" w:ascii="Times New Roman" w:hAnsi="Times New Roman" w:cs="Times New Roman"/>
+          <w:sz w:val="22"/>
+          <w:szCs w:val="22"/>
+        </w:rPr>
+        <w:t xml:space="preserve">6.5 Dockerfile and </w:t>
+      </w:r>
+      <w:r>
+        <w:rPr>
+          <w:rStyle w:val="16"/>
+          <w:rFonts w:hint="default" w:ascii="Times New Roman" w:hAnsi="Times New Roman" w:cs="Times New Roman"/>
+          <w:sz w:val="22"/>
+          <w:szCs w:val="22"/>
+        </w:rPr>
+        <w:t>docker-compose.yml</w:t>
+      </w:r>
+      <w:r>
+        <w:rPr>
+          <w:rFonts w:hint="default" w:ascii="Times New Roman" w:hAnsi="Times New Roman" w:cs="Times New Roman"/>
+          <w:sz w:val="22"/>
+          <w:szCs w:val="22"/>
+        </w:rPr>
+        <w:t xml:space="preserve"> Explanation</w:t>
+      </w:r>
+      <w:r>
+        <w:rPr>
+          <w:rFonts w:hint="default" w:ascii="Times New Roman" w:hAnsi="Times New Roman" w:cs="Times New Roman"/>
+          <w:sz w:val="22"/>
+          <w:szCs w:val="22"/>
+        </w:rPr>
+        <w:br w:type="textWrapping"/>
+      </w:r>
+      <w:r>
+        <w:rPr>
+          <w:rFonts w:hint="default" w:ascii="Times New Roman" w:hAnsi="Times New Roman" w:cs="Times New Roman"/>
+          <w:sz w:val="22"/>
+          <w:szCs w:val="22"/>
+        </w:rPr>
+        <w:t>6.6 Screenshot Placement Guide</w:t>
+      </w:r>
+    </w:p>
+    <w:p>
+      <w:pPr>
+        <w:keepNext w:val="0"/>
+        <w:keepLines w:val="0"/>
+        <w:widowControl/>
+        <w:numPr>
+          <w:ilvl w:val="0"/>
+          <w:numId w:val="1"/>
+        </w:numPr>
+        <w:suppressLineNumbers w:val="0"/>
+        <w:spacing w:before="0" w:beforeAutospacing="1" w:after="0" w:afterAutospacing="1"/>
+        <w:ind w:left="720" w:hanging="360"/>
+        <w:rPr>
+          <w:rFonts w:hint="default" w:ascii="Times New Roman" w:hAnsi="Times New Roman" w:cs="Times New Roman"/>
+          <w:sz w:val="22"/>
+          <w:szCs w:val="22"/>
+        </w:rPr>
+      </w:pPr>
+      <w:r>
+        <w:rPr>
+          <w:rFonts w:hint="default" w:ascii="Times New Roman" w:hAnsi="Times New Roman" w:cs="Times New Roman"/>
+          <w:sz w:val="22"/>
+          <w:szCs w:val="22"/>
+        </w:rPr>
+        <w:t>Results and Evaluation</w:t>
+      </w:r>
+      <w:r>
+        <w:rPr>
+          <w:rFonts w:hint="default" w:ascii="Times New Roman" w:hAnsi="Times New Roman" w:cs="Times New Roman"/>
+          <w:sz w:val="22"/>
+          <w:szCs w:val="22"/>
+        </w:rPr>
+        <w:br w:type="textWrapping"/>
+      </w:r>
+      <w:r>
+        <w:rPr>
+          <w:rFonts w:hint="default" w:ascii="Times New Roman" w:hAnsi="Times New Roman" w:cs="Times New Roman"/>
+          <w:sz w:val="22"/>
+          <w:szCs w:val="22"/>
+        </w:rPr>
+        <w:t>7.1 Example Queries and Outputs</w:t>
+      </w:r>
+      <w:r>
+        <w:rPr>
+          <w:rFonts w:hint="default" w:ascii="Times New Roman" w:hAnsi="Times New Roman" w:cs="Times New Roman"/>
+          <w:sz w:val="22"/>
+          <w:szCs w:val="22"/>
+        </w:rPr>
+        <w:br w:type="textWrapping"/>
+      </w:r>
+      <w:r>
+        <w:rPr>
+          <w:rFonts w:hint="default" w:ascii="Times New Roman" w:hAnsi="Times New Roman" w:cs="Times New Roman"/>
+          <w:sz w:val="22"/>
+          <w:szCs w:val="22"/>
+        </w:rPr>
+        <w:t>7.2 Performance Metrics</w:t>
+      </w:r>
+      <w:r>
+        <w:rPr>
+          <w:rFonts w:hint="default" w:ascii="Times New Roman" w:hAnsi="Times New Roman" w:cs="Times New Roman"/>
+          <w:sz w:val="22"/>
+          <w:szCs w:val="22"/>
+        </w:rPr>
+        <w:br w:type="textWrapping"/>
+      </w:r>
+      <w:r>
+        <w:rPr>
+          <w:rFonts w:hint="default" w:ascii="Times New Roman" w:hAnsi="Times New Roman" w:cs="Times New Roman"/>
+          <w:sz w:val="22"/>
+          <w:szCs w:val="22"/>
+        </w:rPr>
+        <w:t>7.3 Vector Similarity Examples</w:t>
+      </w:r>
+      <w:r>
+        <w:rPr>
+          <w:rFonts w:hint="default" w:ascii="Times New Roman" w:hAnsi="Times New Roman" w:cs="Times New Roman"/>
+          <w:sz w:val="22"/>
+          <w:szCs w:val="22"/>
+        </w:rPr>
+        <w:br w:type="textWrapping"/>
+      </w:r>
+      <w:r>
+        <w:rPr>
+          <w:rFonts w:hint="default" w:ascii="Times New Roman" w:hAnsi="Times New Roman" w:cs="Times New Roman"/>
+          <w:sz w:val="22"/>
+          <w:szCs w:val="22"/>
+        </w:rPr>
+        <w:t>7.4 Analysis of LLM Outputs</w:t>
+      </w:r>
+    </w:p>
+    <w:p>
+      <w:pPr>
+        <w:keepNext w:val="0"/>
+        <w:keepLines w:val="0"/>
+        <w:widowControl/>
+        <w:numPr>
+          <w:ilvl w:val="0"/>
+          <w:numId w:val="1"/>
+        </w:numPr>
+        <w:suppressLineNumbers w:val="0"/>
+        <w:spacing w:before="0" w:beforeAutospacing="1" w:after="0" w:afterAutospacing="1"/>
+        <w:ind w:left="720" w:hanging="360"/>
+        <w:rPr>
+          <w:rFonts w:hint="default" w:ascii="Times New Roman" w:hAnsi="Times New Roman" w:cs="Times New Roman"/>
+          <w:sz w:val="22"/>
+          <w:szCs w:val="22"/>
+        </w:rPr>
+      </w:pPr>
+      <w:r>
+        <w:rPr>
+          <w:rFonts w:hint="default" w:ascii="Times New Roman" w:hAnsi="Times New Roman" w:cs="Times New Roman"/>
+          <w:sz w:val="22"/>
+          <w:szCs w:val="22"/>
+        </w:rPr>
+        <w:t>Discussion</w:t>
+      </w:r>
+      <w:r>
+        <w:rPr>
+          <w:rFonts w:hint="default" w:ascii="Times New Roman" w:hAnsi="Times New Roman" w:cs="Times New Roman"/>
+          <w:sz w:val="22"/>
+          <w:szCs w:val="22"/>
+        </w:rPr>
+        <w:br w:type="textWrapping"/>
+      </w:r>
+      <w:r>
+        <w:rPr>
+          <w:rFonts w:hint="default" w:ascii="Times New Roman" w:hAnsi="Times New Roman" w:cs="Times New Roman"/>
+          <w:sz w:val="22"/>
+          <w:szCs w:val="22"/>
+        </w:rPr>
+        <w:t>8.1 Technical Challenges</w:t>
+      </w:r>
+      <w:r>
+        <w:rPr>
+          <w:rFonts w:hint="default" w:ascii="Times New Roman" w:hAnsi="Times New Roman" w:cs="Times New Roman"/>
+          <w:sz w:val="22"/>
+          <w:szCs w:val="22"/>
+        </w:rPr>
+        <w:br w:type="textWrapping"/>
+      </w:r>
+      <w:r>
+        <w:rPr>
+          <w:rFonts w:hint="default" w:ascii="Times New Roman" w:hAnsi="Times New Roman" w:cs="Times New Roman"/>
+          <w:sz w:val="22"/>
+          <w:szCs w:val="22"/>
+        </w:rPr>
+        <w:t>8.2 Role of Docker in Deployment</w:t>
+      </w:r>
+      <w:r>
+        <w:rPr>
+          <w:rFonts w:hint="default" w:ascii="Times New Roman" w:hAnsi="Times New Roman" w:cs="Times New Roman"/>
+          <w:sz w:val="22"/>
+          <w:szCs w:val="22"/>
+        </w:rPr>
+        <w:br w:type="textWrapping"/>
+      </w:r>
+      <w:r>
+        <w:rPr>
+          <w:rFonts w:hint="default" w:ascii="Times New Roman" w:hAnsi="Times New Roman" w:cs="Times New Roman"/>
+          <w:sz w:val="22"/>
+          <w:szCs w:val="22"/>
+        </w:rPr>
+        <w:t>8.3 Issues Encountered and Solutions</w:t>
+      </w:r>
+    </w:p>
+    <w:p>
+      <w:pPr>
+        <w:keepNext w:val="0"/>
+        <w:keepLines w:val="0"/>
+        <w:widowControl/>
+        <w:numPr>
+          <w:ilvl w:val="0"/>
+          <w:numId w:val="1"/>
+        </w:numPr>
+        <w:suppressLineNumbers w:val="0"/>
+        <w:spacing w:before="0" w:beforeAutospacing="1" w:after="0" w:afterAutospacing="1"/>
+        <w:ind w:left="720" w:hanging="360"/>
+        <w:rPr>
+          <w:rFonts w:hint="default" w:ascii="Times New Roman" w:hAnsi="Times New Roman" w:cs="Times New Roman"/>
+          <w:sz w:val="22"/>
+          <w:szCs w:val="22"/>
+        </w:rPr>
+      </w:pPr>
+      <w:r>
+        <w:rPr>
+          <w:rFonts w:hint="default" w:ascii="Times New Roman" w:hAnsi="Times New Roman" w:cs="Times New Roman"/>
+          <w:sz w:val="22"/>
+          <w:szCs w:val="22"/>
+        </w:rPr>
+        <w:t>Conclusion and Future Work</w:t>
+      </w:r>
+    </w:p>
+    <w:p>
+      <w:pPr>
+        <w:keepNext w:val="0"/>
+        <w:keepLines w:val="0"/>
+        <w:widowControl/>
+        <w:numPr>
+          <w:ilvl w:val="0"/>
+          <w:numId w:val="1"/>
+        </w:numPr>
+        <w:suppressLineNumbers w:val="0"/>
+        <w:spacing w:before="0" w:beforeAutospacing="1" w:after="0" w:afterAutospacing="1"/>
+        <w:ind w:left="720" w:hanging="360"/>
+        <w:rPr>
+          <w:rFonts w:hint="default" w:ascii="Times New Roman" w:hAnsi="Times New Roman" w:cs="Times New Roman"/>
+          <w:sz w:val="22"/>
+          <w:szCs w:val="22"/>
+        </w:rPr>
+      </w:pPr>
+      <w:r>
+        <w:rPr>
+          <w:rFonts w:hint="default" w:ascii="Times New Roman" w:hAnsi="Times New Roman" w:cs="Times New Roman"/>
+          <w:sz w:val="22"/>
+          <w:szCs w:val="22"/>
+        </w:rPr>
+        <w:t>References</w:t>
+      </w:r>
+    </w:p>
+    <w:p>
+      <w:pPr>
+        <w:bidi w:val="0"/>
+        <w:rPr>
+          <w:rFonts w:hint="default"/>
+          <w:b/>
+          <w:bCs/>
+          <w:sz w:val="28"/>
+          <w:szCs w:val="28"/>
+        </w:rPr>
+      </w:pPr>
+      <w:r>
+        <w:rPr>
+          <w:rFonts w:hint="default" w:ascii="Times New Roman" w:hAnsi="Times New Roman" w:cs="Times New Roman"/>
+          <w:b/>
+          <w:bCs/>
+          <w:sz w:val="22"/>
+          <w:szCs w:val="22"/>
+        </w:rPr>
+        <w:br w:type="textWrapping"/>
+      </w:r>
+      <w:r>
+        <w:rPr>
+          <w:rFonts w:hint="default" w:ascii="Times New Roman" w:hAnsi="Times New Roman" w:cs="Times New Roman"/>
+          <w:b/>
+          <w:bCs/>
+          <w:sz w:val="22"/>
+          <w:szCs w:val="22"/>
+        </w:rPr>
+        <w:br w:type="textWrapping"/>
+      </w:r>
+      <w:r>
+        <w:rPr>
+          <w:rFonts w:hint="default"/>
+          <w:b/>
+          <w:bCs/>
+          <w:sz w:val="28"/>
+          <w:szCs w:val="28"/>
+        </w:rPr>
+        <w:br w:type="textWrapping"/>
+      </w:r>
       <w:r>
         <w:rPr>
           <w:rFonts w:hint="default"/>
@@ -918,42 +1676,7 @@
           <w:szCs w:val="28"/>
           <w:lang w:val="en-US"/>
         </w:rPr>
-        <w:t>1. Abstract</w:t>
-      </w:r>
-      <w:r>
-        <w:rPr>
-          <w:rFonts w:hint="default"/>
-          <w:b/>
-          <w:bCs/>
-          <w:sz w:val="24"/>
-          <w:szCs w:val="24"/>
-          <w:lang w:val="en-US"/>
-        </w:rPr>
-        <w:t xml:space="preserve"> </w:t>
-      </w:r>
-      <w:r>
-        <w:rPr>
-          <w:rFonts w:hint="default"/>
-          <w:lang w:val="en-US"/>
-        </w:rPr>
-        <w:br w:type="textWrapping"/>
-      </w:r>
-      <w:r>
-        <w:t>This report describes the development of an Advanced Sentiment Analysis System that combines transformer-based models, vector databases, and containerization to provide real-time sentiment analysis with the ability to find similar examples based on meaning. The system uses DistilBERT to predict sentiment and all-MiniLM-L6-v2 to generate embeddings, storing everything in ChromaDB, a lightweight vector database. The whole thing is built using Hugging Face Transformers, Sentence-Transformers, and Gradio, making it easy to use, and it’s fully containerized with Docker Compose, ensuring it’s easy to deploy anywhere.</w:t>
-      </w:r>
-    </w:p>
-    <w:p>
-      <w:pPr>
-        <w:bidi w:val="0"/>
-      </w:pPr>
-      <w:r>
-        <w:t>The architecture can handle both single-text inputs and batch processing, giving outputs like sentiment labels, confidence scores, and examples from the past that are semantically similar (thanks to a cosine similarity search). When tested, the system showed impressive accuracy on binary sentiment tasks, quick response times even without a GPU, and good performance in finding semantically related content. This project shows how combining the latest NLP techniques with scalable, easy-to-deploy infrastructure can create powerful and accessible AI systems.</w:t>
-      </w:r>
-      <w:r>
-        <w:br w:type="textWrapping"/>
-      </w:r>
-      <w:r>
-        <w:br w:type="textWrapping"/>
+        <w:t xml:space="preserve">2. </w:t>
       </w:r>
       <w:r>
         <w:rPr>
@@ -962,9 +1685,31 @@
           <w:bCs/>
           <w:sz w:val="28"/>
           <w:szCs w:val="28"/>
-          <w:lang w:val="en-US"/>
-        </w:rPr>
-        <w:t xml:space="preserve">2. </w:t>
+        </w:rPr>
+        <w:t>Abstract</w:t>
+      </w:r>
+    </w:p>
+    <w:p>
+      <w:pPr>
+        <w:bidi w:val="0"/>
+      </w:pPr>
+      <w:r>
+        <w:rPr>
+          <w:rFonts w:hint="default"/>
+        </w:rPr>
+        <w:t>This report describes the design, development, and evaluation of an advanced sentiment analysis system that combines modern transformer-based natural language processing (NLP) models with a ChromaDB vector database. The system is designed to perform real-time sentiment classification while also enabling semantic similarity search across previously analyzed texts. For sentiment prediction, the system uses Hugging Face’s distilbert-base-uncased-finetuned-sst-2-english model, while dense text embeddings are generated using the all-MiniLM-L6-v2 model from Sentence Transformers. To ensure consistency, scalability, and ease of deployment, all components are containerized using Docker and managed through a docker-compose.yml configuration. The architecture allows analyzed texts and their associated metadata to be stored dynamically, making it possible to retrieve semantically similar entries efficiently. Experimental evaluation shows strong performance, with accuracy exceeding 90% on benchmark datasets, inference latency remaining below one second, and reliable vector-based similarity matching. Overall, this project demonstrates how integrating transformer-based NLP models with vector databases can support the development of intelligent and context-aware language processing applications.</w:t>
+      </w:r>
+      <w:r>
+        <w:rPr>
+          <w:rFonts w:hint="default"/>
+        </w:rPr>
+        <w:br w:type="textWrapping"/>
+      </w:r>
+      <w:r>
+        <w:rPr>
+          <w:rFonts w:hint="default"/>
+        </w:rPr>
+        <w:br w:type="textWrapping"/>
       </w:r>
       <w:r>
         <w:rPr>
@@ -973,146 +1718,291 @@
           <w:sz w:val="28"/>
           <w:szCs w:val="28"/>
         </w:rPr>
-        <w:t>Introduction</w:t>
-      </w:r>
-    </w:p>
-    <w:p>
-      <w:pPr>
-        <w:numPr>
-          <w:numId w:val="0"/>
-        </w:numPr>
-        <w:bidi w:val="0"/>
-      </w:pPr>
-      <w:r>
-        <w:rPr>
-          <w:rFonts w:hint="default"/>
+        <w:t>3. Introduction</w:t>
+      </w:r>
+    </w:p>
+    <w:p>
+      <w:pPr>
+        <w:bidi w:val="0"/>
+        <w:rPr>
           <w:b/>
           <w:bCs/>
-          <w:lang w:val="en-US"/>
-        </w:rPr>
-        <w:t>(I) Motivation for NLP task</w:t>
-      </w:r>
-      <w:r>
-        <w:br w:type="textWrapping"/>
-      </w:r>
-      <w:r>
-        <w:t>Sentiment analysis is key to understanding how people feel about things just by looking at their text. With social media, online reviews, and customer feedback taking over as primary forms of communication, businesses need tools that can go deeper than simple keyword matching. They need something that can pick up on the emotional tone, context, and even sarcasm. Traditional methods often miss the mark because they don’t understand the context well enough, especially when sarcasm or negations are involved. That’s where modern deep learning models, especially transformers, come in. These models do a much better job of understanding context and long-term relationships in text.</w:t>
-      </w:r>
-      <w:r>
-        <w:br w:type="textWrapping"/>
-      </w:r>
-    </w:p>
-    <w:p>
-      <w:pPr>
-        <w:numPr>
-          <w:numId w:val="0"/>
-        </w:numPr>
-        <w:bidi w:val="0"/>
-        <w:ind w:leftChars="0"/>
+          <w:sz w:val="22"/>
+          <w:szCs w:val="22"/>
+        </w:rPr>
+      </w:pPr>
+      <w:r>
         <w:rPr>
           <w:b/>
           <w:bCs/>
-        </w:rPr>
-      </w:pPr>
-      <w:r>
-        <w:rPr>
-          <w:rFonts w:hint="default"/>
+          <w:sz w:val="22"/>
+          <w:szCs w:val="22"/>
+        </w:rPr>
+        <w:t>3.1 Motivation for the NLP Task</w:t>
+      </w:r>
+    </w:p>
+    <w:p>
+      <w:pPr>
+        <w:bidi w:val="0"/>
+      </w:pPr>
+      <w:r>
+        <w:t>Sentiment analysis has become a fundamental task in natural language processing, with applications ranging from customer feedback analysis to large-scale social media monitoring. Earlier approaches, such as rule-based systems and traditional machine learning models like Naïve Bayes, often perform poorly when dealing with complex language patterns. These methods struggle to capture context, making them ineffective for handling sarcasm, implicit meaning, or shifts across different domains [1]. In contrast, modern deep learning techniques—particularly transformer-based models—have significantly improved sentiment analysis by learning rich contextual representations and capturing long-range dependencies within text [2].</w:t>
+      </w:r>
+      <w:r>
+        <w:br w:type="textWrapping"/>
+      </w:r>
+    </w:p>
+    <w:p>
+      <w:pPr>
+        <w:bidi w:val="0"/>
+        <w:rPr>
           <w:b/>
           <w:bCs/>
-          <w:lang w:val="en-US"/>
-        </w:rPr>
-        <w:t xml:space="preserve">(II) </w:t>
-      </w:r>
+          <w:sz w:val="22"/>
+          <w:szCs w:val="22"/>
+        </w:rPr>
+      </w:pPr>
       <w:r>
         <w:rPr>
           <w:b/>
           <w:bCs/>
-        </w:rPr>
-        <w:t>A Bit of Background on Machine Learning and Deep Learning</w:t>
-      </w:r>
-    </w:p>
-    <w:p>
-      <w:pPr>
-        <w:bidi w:val="0"/>
-      </w:pPr>
-      <w:r>
-        <w:t>Machine learning has come a long way, especially with the rise of neural networks. In the early days, methods like Naïve Bayes and Support Vector Machines worked, but they struggled with the complexity of real-world data, requiring a lot of manual work in feature engineering and not capturing context well. Then came deep learning, which allowed models to learn from raw data, but older models like RNNs hit limitations with things like vanishing gradients and the need for sequential processing, which slowed things down.</w:t>
-      </w:r>
-    </w:p>
-    <w:p>
-      <w:pPr>
-        <w:bidi w:val="0"/>
-      </w:pPr>
-      <w:r>
-        <w:t>Then, in 2017, the Transformer architecture (Vaswani et al.) completely changed the game by removing the need for sequential processing and replacing it with self-attention mechanisms. This shift allowed models to process data much more efficiently and capture the global context of text. Pre-trained models like BERT (Devlin et al., 2019) took it even further, making it possible to apply models to a wide variety of tasks without needing to start from scratch.</w:t>
-      </w:r>
-    </w:p>
-    <w:p>
-      <w:pPr>
-        <w:bidi w:val="0"/>
-      </w:pPr>
-    </w:p>
-    <w:p>
-      <w:pPr>
-        <w:numPr>
-          <w:numId w:val="0"/>
-        </w:numPr>
-        <w:bidi w:val="0"/>
-        <w:ind w:leftChars="0"/>
+          <w:sz w:val="22"/>
+          <w:szCs w:val="22"/>
+        </w:rPr>
+        <w:t>3.2 Machine Learning and Deep Learning Background</w:t>
+      </w:r>
+    </w:p>
+    <w:p>
+      <w:pPr>
+        <w:bidi w:val="0"/>
+      </w:pPr>
+      <w:r>
+        <w:t>Before the widespread adoption of transformers, deep learning models such as recurrent neural networks (RNNs) and convolutional neural networks (CNNs) were commonly used for NLP tasks. While these architectures achieved notable success, their sequential processing nature limited parallel computation and made large-scale training inefficient. The introduction of attention mechanisms marked a major turning point in sequence modeling, ultimately leading to the development of the Transformer architecture [3]. Transformers removed the need for recurrence, enabling greater scalability and forming the foundation of today’s state-of-the-art language models.</w:t>
+      </w:r>
+    </w:p>
+    <w:p>
+      <w:pPr>
+        <w:bidi w:val="0"/>
         <w:rPr>
           <w:b/>
           <w:bCs/>
+          <w:sz w:val="22"/>
+          <w:szCs w:val="22"/>
+        </w:rPr>
+      </w:pPr>
+      <w:r>
+        <w:rPr>
+          <w:b/>
+          <w:bCs/>
+          <w:sz w:val="22"/>
+          <w:szCs w:val="22"/>
+        </w:rPr>
+        <w:br w:type="textWrapping"/>
+      </w:r>
+      <w:r>
+        <w:rPr>
+          <w:b/>
+          <w:bCs/>
+          <w:sz w:val="22"/>
+          <w:szCs w:val="22"/>
+        </w:rPr>
+        <w:t>3.3 Why Transformers, LLMs, and Vector Search Matter</w:t>
+      </w:r>
+    </w:p>
+    <w:p>
+      <w:pPr>
+        <w:bidi w:val="0"/>
+      </w:pPr>
+      <w:r>
+        <w:t>Transformer-based models generate context-aware representations, allowing the meaning of words to adapt dynamically based on surrounding text. Models such as BERT and its lightweight variants, including DistilBERT, strike a balance between high accuracy and computational efficiency [4]. At the same time, vector databases like ChromaDB provide an effective way to store and manage these dense embeddings. By supporting approximate nearest neighbor (ANN) search, vector databases enable semantic retrieval based on meaning rather than exact keyword matching [5]. Together, transformers and vector search technologies form the backbone of modern retrieval-augmented generation (RAG) systems and advanced analytical applications [6].</w:t>
+      </w:r>
+      <w:r>
+        <w:br w:type="textWrapping"/>
+      </w:r>
+      <w:r>
+        <w:br w:type="textWrapping"/>
+      </w:r>
+      <w:r>
+        <w:rPr>
+          <w:b/>
+          <w:bCs/>
+          <w:sz w:val="28"/>
+          <w:szCs w:val="28"/>
+        </w:rPr>
+        <w:t>4. Literature Review</w:t>
+      </w:r>
+    </w:p>
+    <w:p>
+      <w:pPr>
+        <w:bidi w:val="0"/>
+        <w:rPr>
+          <w:b/>
+          <w:bCs/>
+          <w:sz w:val="22"/>
+          <w:szCs w:val="22"/>
+        </w:rPr>
+      </w:pPr>
+      <w:r>
+        <w:rPr>
+          <w:b/>
+          <w:bCs/>
+          <w:sz w:val="22"/>
+          <w:szCs w:val="22"/>
+        </w:rPr>
+        <w:t>4.1 Semantic Search Systems</w:t>
+      </w:r>
+    </w:p>
+    <w:p>
+      <w:pPr>
+        <w:bidi w:val="0"/>
+      </w:pPr>
+      <w:r>
+        <w:t>Semantic search represents a significant advancement over traditional keyword-based retrieval methods by focusing on the meaning of text rather than exact word matches. Instead of relying on lexical overlap, semantic search systems compare dense vector representations of queries and documents to identify conceptually similar content. Modern platforms such as Elasticsearch with dense vector extensions, as well as specialized vector databases like Pinecone, Weaviate, and ChromaDB, support large-scale similarity search with low latency, making them suitable for real-time and high-throughput applications [7].</w:t>
+      </w:r>
+      <w:r>
+        <w:br w:type="textWrapping"/>
+      </w:r>
+    </w:p>
+    <w:p>
+      <w:pPr>
+        <w:bidi w:val="0"/>
+        <w:rPr>
+          <w:b/>
+          <w:bCs/>
+          <w:sz w:val="22"/>
+          <w:szCs w:val="22"/>
+        </w:rPr>
+      </w:pPr>
+      <w:r>
+        <w:rPr>
+          <w:b/>
+          <w:bCs/>
+          <w:sz w:val="22"/>
+          <w:szCs w:val="22"/>
+        </w:rPr>
+        <w:t>4.2 Transformer Architectures</w:t>
+      </w:r>
+    </w:p>
+    <w:p>
+      <w:pPr>
+        <w:bidi w:val="0"/>
+      </w:pPr>
+      <w:r>
+        <w:t>The introduction of the Transformer architecture marked a major breakthrough in natural language processing by replacing recurrent structures with self-attention mechanisms [3]. Self-attention allows models to dynamically assess the importance of different tokens within a sequence, leading to improved contextual understanding. Building on this foundation, BERT introduced bidirectional pretraining, enabling models to learn richer language representations [8]. DistilBERT later demonstrated that much of BERT’s performance could be retained while significantly reducing model size, achieving approximately 95% of BERT’s accuracy with around 40% fewer parameters. This efficiency makes DistilBERT particularly well suited for resource-constrained or edge-based deployments [4].</w:t>
+      </w:r>
+      <w:r>
+        <w:br w:type="textWrapping"/>
+      </w:r>
+    </w:p>
+    <w:p>
+      <w:pPr>
+        <w:bidi w:val="0"/>
+        <w:rPr>
+          <w:b/>
+          <w:bCs/>
+          <w:sz w:val="22"/>
+          <w:szCs w:val="22"/>
+        </w:rPr>
+      </w:pPr>
+      <w:r>
+        <w:rPr>
+          <w:b/>
+          <w:bCs/>
+          <w:sz w:val="22"/>
+          <w:szCs w:val="22"/>
+        </w:rPr>
+        <w:t>4.3 Vector Databases</w:t>
+      </w:r>
+    </w:p>
+    <w:p>
+      <w:pPr>
+        <w:bidi w:val="0"/>
+      </w:pPr>
+      <w:r>
+        <w:t>Vector databases are specifically designed to store, index, and retrieve high-dimensional embedding vectors efficiently. These systems optimize similarity search operations that are computationally expensive for traditional relational databases. ChromaDB, an open-source vector database, offers features such as RESTful and gRPC APIs, flexible collection management, and metadata-based filtering. These capabilities are especially important for building scalable and multimodal retrieval systems that require both semantic relevance and structured filtering [9].</w:t>
+      </w:r>
+      <w:r>
+        <w:br w:type="textWrapping"/>
+      </w:r>
+    </w:p>
+    <w:p>
+      <w:pPr>
+        <w:bidi w:val="0"/>
+        <w:rPr>
+          <w:b/>
+          <w:bCs/>
+          <w:sz w:val="22"/>
+          <w:szCs w:val="22"/>
+        </w:rPr>
+      </w:pPr>
+      <w:r>
+        <w:rPr>
+          <w:b/>
+          <w:bCs/>
+          <w:sz w:val="22"/>
+          <w:szCs w:val="22"/>
+        </w:rPr>
+        <w:t>4.4 LLM Frameworks: Hugging Face and LangChain</w:t>
+      </w:r>
+    </w:p>
+    <w:p>
+      <w:pPr>
+        <w:bidi w:val="0"/>
+      </w:pPr>
+      <w:r>
+        <w:t>The Hugging Face Transformers library has played a crucial role in making state-of-the-art language models widely accessible to researchers and developers [10]. It provides a unified interface for loading, fine-tuning, and deploying pretrained models across a wide range of NLP tasks. LangChain further extends LLM capabilities by enabling seamless integration between language models and external tools, such as vector databases and APIs, through modular pipelines [11]. Although LangChain offers powerful abstractions, this project opts for direct model and database integration to maintain simplicity, transparency, and finer control over system behavior.</w:t>
+      </w:r>
+    </w:p>
+    <w:p>
+      <w:pPr>
+        <w:bidi w:val="0"/>
+      </w:pPr>
+      <w:r>
+        <w:br w:type="textWrapping"/>
+      </w:r>
+      <w:r>
+        <w:rPr>
+          <w:b/>
+          <w:bCs/>
+          <w:sz w:val="28"/>
+          <w:szCs w:val="28"/>
+        </w:rPr>
+        <w:t>5. System Design</w:t>
+      </w:r>
+    </w:p>
+    <w:p>
+      <w:pPr>
+        <w:bidi w:val="0"/>
+      </w:pPr>
+      <w:r>
+        <w:t>The overall system architecture is designed as a modular and containerized pipeline that brings together natural language processing (NLP), vector embedding generation, and semantic search functionality. By combining modern deep learning models with scalable infrastructure tools such as Hugging Face Transformers, ChromaDB, and Docker, the system achieves a high level of portability, reproducibility, and flexibility. This design approach allows individual components to be developed, deployed, and updated independently without disrupting the entire system.</w:t>
+      </w:r>
+    </w:p>
+    <w:p>
+      <w:pPr>
+        <w:bidi w:val="0"/>
+      </w:pPr>
+      <w:r>
+        <w:t>This section outlines the complete system design through five core architectural views: the machine learning pipeline, the data preprocessing workflow, the embedding generation process, the vector database architecture, and the Docker-based container architecture. Together, these components illustrate how data flows through the system, from raw user input to sentiment prediction and semantic retrieval.</w:t>
+      </w:r>
+    </w:p>
+    <w:p>
+      <w:pPr>
+        <w:bidi w:val="0"/>
+      </w:pPr>
+      <w:r>
+        <w:t>Each module is carefully structured to support real-time sentiment analysis while also enabling efficient retrieval of semantically similar text entries stored in the system. These capabilities work together to provide intelligent and responsive user interaction through a web-based interface, ensuring both analytical accuracy and practical usability.</w:t>
+      </w:r>
+    </w:p>
+    <w:p>
+      <w:pPr>
+        <w:bidi w:val="0"/>
+        <w:rPr>
+          <w:rFonts w:hint="default" w:ascii="Times New Roman" w:hAnsi="Times New Roman" w:eastAsia="SimSun" w:cs="Times New Roman"/>
           <w:sz w:val="21"/>
           <w:szCs w:val="21"/>
         </w:rPr>
       </w:pPr>
-      <w:r>
-        <w:rPr>
-          <w:rFonts w:hint="default"/>
-          <w:b/>
-          <w:bCs/>
-          <w:sz w:val="21"/>
-          <w:szCs w:val="21"/>
-          <w:lang w:val="en-US"/>
-        </w:rPr>
-        <w:t xml:space="preserve">(III) </w:t>
-      </w:r>
-      <w:r>
-        <w:rPr>
-          <w:b/>
-          <w:bCs/>
-          <w:sz w:val="21"/>
-          <w:szCs w:val="21"/>
-        </w:rPr>
-        <w:t>Why Transformers, LLMs, and Vector Search Matter</w:t>
-      </w:r>
-    </w:p>
-    <w:p>
-      <w:pPr>
-        <w:bidi w:val="0"/>
-        <w:rPr>
-          <w:sz w:val="21"/>
-          <w:szCs w:val="21"/>
-        </w:rPr>
-      </w:pPr>
-      <w:r>
-        <w:rPr>
-          <w:sz w:val="21"/>
-          <w:szCs w:val="21"/>
-        </w:rPr>
-        <w:t>Transformers have set the bar for the best performance in NLP tasks like classification, summarization, and answering questions. Large Language Models (LLMs) are incredibly powerful because they can understand and reason about text without needing to be explicitly trained on every task. However, they are also resource-heavy. That’s why lighter versions like DistilBERT are a great middle ground—offering much of the power of LLMs but with fewer resource demands.</w:t>
-      </w:r>
-    </w:p>
-    <w:p>
-      <w:pPr>
-        <w:bidi w:val="0"/>
-      </w:pPr>
-      <w:r>
-        <w:t>Then, there’s vector search, which makes it possible to retrieve text based on its meaning instead of just matching words. By comparing embeddings (numerical representations of text) rather than looking for exact keyword matches, it becomes much easier to find content that is conceptually similar, even if the exact wording is different. When combined with transformers and LLMs, this approach makes the system more scalable and interpretable, allowing AI to become more transparent and useful in real-world situations.</w:t>
-      </w:r>
-      <w:r>
-        <w:br w:type="textWrapping"/>
-      </w:r>
       <w:r>
         <w:br w:type="textWrapping"/>
       </w:r>
@@ -1123,328 +2013,32 @@
           <w:bCs/>
           <w:sz w:val="28"/>
           <w:szCs w:val="28"/>
-          <w:lang w:val="en-US"/>
-        </w:rPr>
-        <w:t xml:space="preserve">3. </w:t>
-      </w:r>
-      <w:r>
-        <w:rPr>
+        </w:rPr>
+        <w:t>5.1 ML Pipeline</w:t>
+      </w:r>
+      <w:r>
+        <w:rPr>
+          <w:rFonts w:hint="default"/>
           <w:b/>
           <w:bCs/>
           <w:sz w:val="28"/>
           <w:szCs w:val="28"/>
         </w:rPr>
-        <w:t>Literature Review</w:t>
-      </w:r>
-    </w:p>
-    <w:p>
-      <w:pPr>
-        <w:numPr>
-          <w:ilvl w:val="0"/>
-          <w:numId w:val="1"/>
-        </w:numPr>
-        <w:bidi w:val="0"/>
-        <w:ind w:left="420" w:leftChars="0" w:hanging="420" w:firstLineChars="0"/>
-        <w:rPr>
-          <w:b/>
-          <w:bCs/>
-          <w:sz w:val="22"/>
-          <w:szCs w:val="22"/>
-        </w:rPr>
-      </w:pPr>
-      <w:r>
-        <w:rPr>
-          <w:b/>
-          <w:bCs/>
-          <w:sz w:val="22"/>
-          <w:szCs w:val="22"/>
-        </w:rPr>
-        <w:t>Semantic Search Systems</w:t>
-      </w:r>
-    </w:p>
-    <w:p>
-      <w:pPr>
-        <w:bidi w:val="0"/>
-      </w:pPr>
-      <w:r>
-        <w:t>Traditional search engines work by matching exact keywords, but this approach often misses the mark when it comes to understanding what people really mean. Semantic search tries to solve this by turning documents and queries into dense vectors—basically, mathematical representations of the text in a continuous space. Earlier methods like word2vec and doc2vec helped improve search relevance, but the real breakthrough came when we started using sentence embeddings, which are much better at capturing the meaning of entire sentences. More recent advancements use transformer-based models to generate high-quality sentence embeddings (Reimers &amp; Gurevych, 2019), allowing for super-accurate similarity matching.</w:t>
-      </w:r>
-    </w:p>
-    <w:p>
-      <w:pPr>
-        <w:bidi w:val="0"/>
-      </w:pPr>
-      <w:r>
-        <w:t>To make all this work in real-time, we need tools that can handle vector indexing and retrieval. There are plenty of options, like Elasticsearch, Pinecone, and ChromaDB, which support algorithms like HNSW or IVF to find the nearest neighbors in a vector space. For this project, we’ve chosen ChromaDB because it’s open-source, easy to deploy, and integrates seamlessly with Python-based frameworks.</w:t>
-      </w:r>
-      <w:r>
-        <w:br w:type="textWrapping"/>
-      </w:r>
-    </w:p>
-    <w:p>
-      <w:pPr>
-        <w:numPr>
-          <w:ilvl w:val="0"/>
-          <w:numId w:val="1"/>
-        </w:numPr>
-        <w:bidi w:val="0"/>
-        <w:ind w:left="420" w:leftChars="0" w:hanging="420" w:firstLineChars="0"/>
-        <w:rPr>
-          <w:b/>
-          <w:bCs/>
-          <w:sz w:val="22"/>
-          <w:szCs w:val="22"/>
-        </w:rPr>
-      </w:pPr>
-      <w:r>
-        <w:rPr>
-          <w:b/>
-          <w:bCs/>
-          <w:sz w:val="22"/>
-          <w:szCs w:val="22"/>
-        </w:rPr>
-        <w:t>Transformer Architectures</w:t>
-      </w:r>
-    </w:p>
-    <w:p>
-      <w:pPr>
-        <w:bidi w:val="0"/>
-      </w:pPr>
-      <w:r>
-        <w:t>The Transformer (Vaswani et al., 2017) revolutionized the way we process text by introducing self-attention layers. These layers let each word (or token) in a sentence pay attention to every other word in the sentence, making it possible to understand context much better. This architecture opened the door for models like BERT, which use bidirectional encoding to capture deeper meaning from both the left and right sides of a word.</w:t>
-      </w:r>
-    </w:p>
-    <w:p>
-      <w:pPr>
-        <w:numPr>
-          <w:numId w:val="0"/>
-        </w:numPr>
-        <w:bidi w:val="0"/>
-        <w:ind w:leftChars="0"/>
-      </w:pPr>
-      <w:r>
-        <w:t>DistilBERT (Sanh et al., 2019) takes the best parts of BERT and condenses them into a smaller, faster model that still performs almost as well—about 97% of the original’s performance. It cuts down the number of parameters by 40%, speeds up processing by 60%, and still does great on tasks like sentiment analysis, making it a solid choice for deployment, especially in CPU-based environments where resources might be limited.</w:t>
-      </w:r>
-      <w:r>
-        <w:br w:type="textWrapping"/>
-      </w:r>
-      <w:r>
-        <w:br w:type="textWrapping"/>
-      </w:r>
-      <w:r>
-        <w:rPr>
-          <w:b/>
-          <w:bCs/>
-          <w:sz w:val="22"/>
-          <w:szCs w:val="22"/>
-        </w:rPr>
-        <w:t>Vector Databases</w:t>
-      </w:r>
-    </w:p>
-    <w:p>
-      <w:pPr>
-        <w:bidi w:val="0"/>
-      </w:pPr>
-      <w:r>
-        <w:t>Vector databases are built to handle high-dimensional vectors, which are essential for tasks like semantic search. They come with some key benefits, such as:</w:t>
-      </w:r>
-    </w:p>
-    <w:p>
-      <w:pPr>
-        <w:bidi w:val="0"/>
-      </w:pPr>
-      <w:r>
-        <w:t>Efficient search for approximate nearest neighbors (ANN)</w:t>
-      </w:r>
-    </w:p>
-    <w:p>
-      <w:pPr>
-        <w:bidi w:val="0"/>
-      </w:pPr>
-      <w:r>
-        <w:t>Metadata filtering to add context to your data</w:t>
-      </w:r>
-    </w:p>
-    <w:p>
-      <w:pPr>
-        <w:bidi w:val="0"/>
-      </w:pPr>
-      <w:r>
-        <w:t>Scalability and persistence for handling large volumes of data over time</w:t>
-      </w:r>
-    </w:p>
-    <w:p>
-      <w:pPr>
-        <w:bidi w:val="0"/>
-      </w:pPr>
-      <w:r>
-        <w:t>ChromaDB stands out because it’s simple to use, has a Python-first API, and supports persistent storage through volumes. It lets you easily create collections, add embeddings along with metadata, and run queries using cosine similarity—all in just a few lines of code.</w:t>
-      </w:r>
-    </w:p>
-    <w:p>
-      <w:pPr>
-        <w:numPr>
-          <w:ilvl w:val="0"/>
-          <w:numId w:val="2"/>
-        </w:numPr>
-        <w:bidi w:val="0"/>
-        <w:ind w:left="420" w:leftChars="0" w:hanging="420" w:firstLineChars="0"/>
-        <w:rPr>
-          <w:b/>
-          <w:bCs/>
-          <w:sz w:val="22"/>
-          <w:szCs w:val="22"/>
-        </w:rPr>
-      </w:pPr>
-      <w:r>
-        <w:rPr>
-          <w:b/>
-          <w:bCs/>
-          <w:sz w:val="22"/>
-          <w:szCs w:val="22"/>
-        </w:rPr>
-        <w:t>LLM Frameworks</w:t>
-      </w:r>
-    </w:p>
-    <w:p>
-      <w:pPr>
-        <w:bidi w:val="0"/>
-      </w:pPr>
-      <w:r>
-        <w:t>Here are some of the tools and frameworks we’re using in the project:</w:t>
-      </w:r>
-    </w:p>
-    <w:p>
-      <w:pPr>
-        <w:bidi w:val="0"/>
-      </w:pPr>
-      <w:r>
-        <w:t>Hugging Face Transformers: This library gives us access to thousands of pre-trained models through a unified interface. For this project, we’re using it to run sentiment analysis with DistilBERT.</w:t>
-      </w:r>
-    </w:p>
-    <w:p>
-      <w:pPr>
-        <w:bidi w:val="0"/>
-      </w:pPr>
-      <w:r>
-        <w:t>Sentence-Transformers: This one’s great for generating sentence-level embeddings, which help us capture semantic meaning and find similar content based on context.</w:t>
-      </w:r>
-    </w:p>
-    <w:p>
-      <w:pPr>
-        <w:bidi w:val="0"/>
-      </w:pPr>
-      <w:r>
-        <w:t>LangChain: While we haven’t fully tapped into LangChain here, it’s a powerful tool for chaining together multiple language models (LLMs) and external tools. The langchain-chroma integration, for example, sets us up for future flexibility.</w:t>
-      </w:r>
-    </w:p>
-    <w:p>
-      <w:pPr>
-        <w:bidi w:val="0"/>
-      </w:pPr>
-      <w:r>
-        <w:t>Gradio: This tool lets us quickly create interactive web interfaces for our machine learning models, making it easy to prototype and share results.</w:t>
-      </w:r>
-    </w:p>
-    <w:p>
-      <w:pPr>
-        <w:bidi w:val="0"/>
-      </w:pPr>
-    </w:p>
-    <w:p>
-      <w:pPr>
-        <w:numPr>
-          <w:ilvl w:val="0"/>
-          <w:numId w:val="3"/>
-        </w:numPr>
-        <w:bidi w:val="0"/>
-        <w:rPr>
+        <w:br w:type="textWrapping"/>
+      </w:r>
+      <w:r>
+        <w:rPr>
+          <w:rFonts w:hint="default"/>
           <w:b/>
           <w:bCs/>
           <w:sz w:val="28"/>
           <w:szCs w:val="28"/>
         </w:rPr>
-      </w:pPr>
-      <w:r>
-        <w:rPr>
-          <w:b/>
-          <w:bCs/>
-          <w:sz w:val="28"/>
-          <w:szCs w:val="28"/>
-        </w:rPr>
-        <w:t>System Design</w:t>
-      </w:r>
-    </w:p>
-    <w:p>
-      <w:pPr>
-        <w:bidi w:val="0"/>
-      </w:pPr>
-      <w:r>
-        <w:t>This section walks through how the sentiment analysis system is put together, including the key components and how data flows through the system.</w:t>
-      </w:r>
-    </w:p>
-    <w:p>
-      <w:pPr>
-        <w:numPr>
-          <w:numId w:val="0"/>
-        </w:numPr>
-        <w:bidi w:val="0"/>
-        <w:ind w:leftChars="0"/>
-        <w:rPr>
-          <w:b/>
-          <w:bCs/>
-        </w:rPr>
-      </w:pPr>
-      <w:r>
-        <w:rPr>
-          <w:rFonts w:hint="default"/>
-          <w:b/>
-          <w:bCs/>
-          <w:lang w:val="en-US"/>
-        </w:rPr>
-        <w:t xml:space="preserve">4.1 </w:t>
-      </w:r>
-      <w:r>
-        <w:rPr>
-          <w:b/>
-          <w:bCs/>
-        </w:rPr>
-        <w:t>ML Pipeline</w:t>
-      </w:r>
-    </w:p>
-    <w:p>
-      <w:pPr>
-        <w:bidi w:val="0"/>
-      </w:pPr>
-      <w:r>
-        <w:t>The system follows a modular, step-by-step process where input text moves through different stages: preprocessing, analysis, embedding, and storage. After that, the results are ready to be shown to the user. This pipeline approach keeps things organized and makes it easier to manage each part of the workflow.</w:t>
-      </w:r>
-    </w:p>
-    <w:p>
-      <w:pPr>
-        <w:bidi w:val="0"/>
-      </w:pPr>
-      <w:r>
-        <w:rPr>
-          <w:rFonts w:hint="default"/>
-          <w:b/>
-          <w:szCs w:val="22"/>
-          <w:lang w:val="en-US"/>
-        </w:rPr>
-        <w:t xml:space="preserve">              </w:t>
-      </w:r>
-      <w:r>
-        <w:rPr>
-          <w:rFonts w:hint="default"/>
-          <w:b/>
-          <w:szCs w:val="22"/>
-          <w:lang w:val="en-US"/>
-        </w:rPr>
         <w:drawing>
           <wp:inline distT="0" distB="0" distL="114300" distR="114300">
-            <wp:extent cx="2962275" cy="2295525"/>
-            <wp:effectExtent l="0" t="0" r="9525" b="3175"/>
-            <wp:docPr id="1" name="Picture 1" descr="MLpipeline"/>
+            <wp:extent cx="5334000" cy="974725"/>
+            <wp:effectExtent l="0" t="0" r="0" b="3175"/>
+            <wp:docPr id="5" name="Picture 5" descr="ML pipeline"/>
             <wp:cNvGraphicFramePr>
               <a:graphicFrameLocks xmlns:a="http://schemas.openxmlformats.org/drawingml/2006/main" noChangeAspect="1"/>
             </wp:cNvGraphicFramePr>
@@ -1452,7 +2046,7 @@
               <a:graphicData uri="http://schemas.openxmlformats.org/drawingml/2006/picture">
                 <pic:pic xmlns:pic="http://schemas.openxmlformats.org/drawingml/2006/picture">
                   <pic:nvPicPr>
-                    <pic:cNvPr id="1" name="Picture 1" descr="MLpipeline"/>
+                    <pic:cNvPr id="5" name="Picture 5" descr="ML pipeline"/>
                     <pic:cNvPicPr>
                       <a:picLocks noChangeAspect="1"/>
                     </pic:cNvPicPr>
@@ -1466,7 +2060,7 @@
                   <pic:spPr>
                     <a:xfrm>
                       <a:off x="0" y="0"/>
-                      <a:ext cx="2962275" cy="2295525"/>
+                      <a:ext cx="5334000" cy="974725"/>
                     </a:xfrm>
                     <a:prstGeom prst="rect">
                       <a:avLst/>
@@ -1482,52 +2076,49 @@
         <w:rPr>
           <w:rFonts w:hint="default"/>
           <w:b/>
-          <w:szCs w:val="22"/>
-          <w:lang w:val="en-US"/>
-        </w:rPr>
-        <w:t xml:space="preserve">      </w:t>
-      </w:r>
-      <w:r>
-        <w:rPr>
-          <w:rFonts w:hint="default"/>
-          <w:b/>
-          <w:szCs w:val="22"/>
-          <w:lang w:val="en-US"/>
-        </w:rPr>
-        <w:br w:type="textWrapping"/>
-      </w:r>
-      <w:r>
-        <w:rPr>
-          <w:rFonts w:hint="default"/>
-          <w:b/>
-          <w:szCs w:val="22"/>
-          <w:lang w:val="en-US"/>
-        </w:rPr>
-        <w:br w:type="textWrapping"/>
-      </w:r>
-      <w:r>
-        <w:rPr>
-          <w:rFonts w:hint="default"/>
+          <w:bCs/>
+          <w:sz w:val="28"/>
+          <w:szCs w:val="28"/>
+        </w:rPr>
+        <w:br w:type="textWrapping"/>
+      </w:r>
+      <w:r>
+        <w:rPr>
+          <w:rFonts w:hint="default" w:ascii="Times New Roman" w:hAnsi="Times New Roman" w:eastAsia="SimSun" w:cs="Times New Roman"/>
+          <w:sz w:val="21"/>
+          <w:szCs w:val="21"/>
+        </w:rPr>
+        <w:t>The machine learning pipeline is organized as a linear workflow that processes data from initial user input to the final output, as shown in Figure 1. This end-to-end design minimizes processing delays while preserving high accuracy and strong contextual understanding throughout the analysis.</w:t>
+      </w:r>
+    </w:p>
+    <w:p>
+      <w:pPr>
+        <w:bidi w:val="0"/>
+        <w:rPr>
+          <w:rFonts w:hint="default" w:ascii="Times New Roman" w:hAnsi="Times New Roman" w:eastAsia="SimSun" w:cs="Times New Roman"/>
+          <w:sz w:val="21"/>
+          <w:szCs w:val="21"/>
+        </w:rPr>
+      </w:pPr>
+    </w:p>
+    <w:p>
+      <w:pPr>
+        <w:bidi w:val="0"/>
+        <w:rPr>
           <w:b/>
           <w:bCs/>
-          <w:lang w:val="en-US"/>
-        </w:rPr>
-        <w:t xml:space="preserve">4.2 </w:t>
-      </w:r>
+          <w:sz w:val="22"/>
+          <w:szCs w:val="22"/>
+        </w:rPr>
+      </w:pPr>
       <w:r>
         <w:rPr>
           <w:b/>
           <w:bCs/>
-        </w:rPr>
-        <w:t>Data Preprocessing Workflow</w:t>
-      </w:r>
-    </w:p>
-    <w:p>
-      <w:pPr>
-        <w:bidi w:val="0"/>
-      </w:pPr>
-      <w:r>
-        <w:t>Before the text can be processed by the model, we first clean it up to make sure it’s in a format that works well with transformer models. This step ensures that the raw text is ready for analysis.</w:t>
+          <w:sz w:val="22"/>
+          <w:szCs w:val="22"/>
+        </w:rPr>
+        <w:t>Key Steps in the ML Pipeline:</w:t>
       </w:r>
     </w:p>
     <w:p>
@@ -1539,25 +2130,383 @@
           <w:rFonts w:hint="default"/>
           <w:lang w:val="en-US"/>
         </w:rPr>
-        <w:br w:type="textWrapping"/>
-      </w:r>
+        <w:t>1.</w:t>
+      </w:r>
+      <w:r>
+        <w:t>Start: Execution begins when a user submits text via the browser.</w:t>
+      </w:r>
+    </w:p>
+    <w:p>
+      <w:pPr>
+        <w:bidi w:val="0"/>
+      </w:pPr>
       <w:r>
         <w:rPr>
           <w:rFonts w:hint="default"/>
           <w:lang w:val="en-US"/>
         </w:rPr>
-        <w:t xml:space="preserve">               </w:t>
-      </w:r>
+        <w:t>2.</w:t>
+      </w:r>
+      <w:r>
+        <w:t>User Input (Browser): Raw unstructured text is entered by the user.</w:t>
+      </w:r>
+    </w:p>
+    <w:p>
+      <w:pPr>
+        <w:bidi w:val="0"/>
+      </w:pPr>
       <w:r>
         <w:rPr>
           <w:rFonts w:hint="default"/>
           <w:lang w:val="en-US"/>
         </w:rPr>
+        <w:t>3.</w:t>
+      </w:r>
+      <w:r>
+        <w:t>Gradio Web UI (main.py:7860): The frontend interface receives the input and forwards it to the backend for processing.</w:t>
+      </w:r>
+    </w:p>
+    <w:p>
+      <w:pPr>
+        <w:bidi w:val="0"/>
+      </w:pPr>
+      <w:r>
+        <w:rPr>
+          <w:rFonts w:hint="default"/>
+          <w:lang w:val="en-US"/>
+        </w:rPr>
+        <w:t>4.</w:t>
+      </w:r>
+      <w:r>
+        <w:t>Text Preprocessor (clean_text()): Performs initial cleaning using regex and HTML parsing to normalize the input.</w:t>
+      </w:r>
+    </w:p>
+    <w:p>
+      <w:pPr>
+        <w:bidi w:val="0"/>
+      </w:pPr>
+      <w:r>
+        <w:rPr>
+          <w:rFonts w:hint="default"/>
+          <w:lang w:val="en-US"/>
+        </w:rPr>
+        <w:t>5.</w:t>
+      </w:r>
+      <w:r>
+        <w:t xml:space="preserve">Sentiment Analysis Model (Hugging Face Pipeline): </w:t>
+      </w:r>
+    </w:p>
+    <w:p>
+      <w:pPr>
+        <w:numPr>
+          <w:ilvl w:val="0"/>
+          <w:numId w:val="2"/>
+        </w:numPr>
+        <w:bidi w:val="0"/>
+        <w:ind w:left="420" w:leftChars="0" w:hanging="420" w:firstLineChars="0"/>
+      </w:pPr>
+      <w:r>
+        <w:t>Uses distilbert-base-uncased-finetuned-sst-2-english</w:t>
+      </w:r>
+    </w:p>
+    <w:p>
+      <w:pPr>
+        <w:numPr>
+          <w:ilvl w:val="0"/>
+          <w:numId w:val="2"/>
+        </w:numPr>
+        <w:bidi w:val="0"/>
+        <w:ind w:left="420" w:leftChars="0" w:hanging="420" w:firstLineChars="0"/>
+      </w:pPr>
+      <w:r>
+        <w:t>Outputs a dictionary: {label: "POSITIVE", score: 0.99}</w:t>
+      </w:r>
+    </w:p>
+    <w:p>
+      <w:pPr>
+        <w:numPr>
+          <w:ilvl w:val="0"/>
+          <w:numId w:val="2"/>
+        </w:numPr>
+        <w:bidi w:val="0"/>
+        <w:ind w:left="420" w:leftChars="0" w:hanging="420" w:firstLineChars="0"/>
+      </w:pPr>
+      <w:r>
+        <w:t>Built-in tokenizer handles tokenization and padding</w:t>
+      </w:r>
+    </w:p>
+    <w:p>
+      <w:pPr>
+        <w:bidi w:val="0"/>
+      </w:pPr>
+      <w:r>
+        <w:rPr>
+          <w:rFonts w:hint="default"/>
+          <w:lang w:val="en-US"/>
+        </w:rPr>
+        <w:t>6.</w:t>
+      </w:r>
+      <w:r>
+        <w:t xml:space="preserve">Embedding Generator (SentenceTransformer): </w:t>
+      </w:r>
+    </w:p>
+    <w:p>
+      <w:pPr>
+        <w:numPr>
+          <w:ilvl w:val="0"/>
+          <w:numId w:val="2"/>
+        </w:numPr>
+        <w:bidi w:val="0"/>
+        <w:ind w:left="420" w:leftChars="0" w:hanging="420" w:firstLineChars="0"/>
+      </w:pPr>
+      <w:r>
+        <w:t>Model: all-MiniLM-L6-v2</w:t>
+      </w:r>
+    </w:p>
+    <w:p>
+      <w:pPr>
+        <w:numPr>
+          <w:ilvl w:val="0"/>
+          <w:numId w:val="2"/>
+        </w:numPr>
+        <w:bidi w:val="0"/>
+        <w:ind w:left="420" w:leftChars="0" w:hanging="420" w:firstLineChars="0"/>
+      </w:pPr>
+      <w:r>
+        <w:t>Dimensionality: 384-dimensional dense vector</w:t>
+      </w:r>
+    </w:p>
+    <w:p>
+      <w:pPr>
+        <w:numPr>
+          <w:ilvl w:val="0"/>
+          <w:numId w:val="2"/>
+        </w:numPr>
+        <w:bidi w:val="0"/>
+        <w:ind w:left="420" w:leftChars="0" w:hanging="420" w:firstLineChars="0"/>
+      </w:pPr>
+      <w:r>
+        <w:t>Output: np.array(384,), L2-normalized</w:t>
+      </w:r>
+    </w:p>
+    <w:p>
+      <w:pPr>
+        <w:bidi w:val="0"/>
+      </w:pPr>
+      <w:r>
+        <w:rPr>
+          <w:rFonts w:hint="default"/>
+          <w:lang w:val="en-US"/>
+        </w:rPr>
+        <w:t>7.</w:t>
+      </w:r>
+      <w:r>
+        <w:t xml:space="preserve">Vector Database (ChromaDB): </w:t>
+      </w:r>
+    </w:p>
+    <w:p>
+      <w:pPr>
+        <w:numPr>
+          <w:ilvl w:val="0"/>
+          <w:numId w:val="2"/>
+        </w:numPr>
+        <w:bidi w:val="0"/>
+        <w:ind w:left="420" w:leftChars="0" w:hanging="420" w:firstLineChars="0"/>
+      </w:pPr>
+      <w:r>
+        <w:t>Collection name: sentiment_embeddings</w:t>
+      </w:r>
+    </w:p>
+    <w:p>
+      <w:pPr>
+        <w:numPr>
+          <w:ilvl w:val="0"/>
+          <w:numId w:val="2"/>
+        </w:numPr>
+        <w:bidi w:val="0"/>
+        <w:ind w:left="420" w:leftChars="0" w:hanging="420" w:firstLineChars="0"/>
+      </w:pPr>
+      <w:r>
+        <w:t>Stores: UUID, embedding (384-dim), document (original text), metadata (label, score, timestamp)</w:t>
+      </w:r>
+    </w:p>
+    <w:p>
+      <w:pPr>
+        <w:numPr>
+          <w:ilvl w:val="0"/>
+          <w:numId w:val="2"/>
+        </w:numPr>
+        <w:bidi w:val="0"/>
+        <w:ind w:left="420" w:leftChars="0" w:hanging="420" w:firstLineChars="0"/>
+      </w:pPr>
+      <w:r>
+        <w:t>Enables persistent storage and fast retrieval</w:t>
+      </w:r>
+    </w:p>
+    <w:p>
+      <w:pPr>
+        <w:numPr>
+          <w:numId w:val="0"/>
+        </w:numPr>
+        <w:bidi w:val="0"/>
+      </w:pPr>
+      <w:r>
+        <w:rPr>
+          <w:rFonts w:hint="default"/>
+          <w:lang w:val="en-US"/>
+        </w:rPr>
+        <w:t>8.</w:t>
+      </w:r>
+      <w:r>
+        <w:t xml:space="preserve">Similarity Search Engine: </w:t>
+      </w:r>
+    </w:p>
+    <w:p>
+      <w:pPr>
+        <w:numPr>
+          <w:ilvl w:val="0"/>
+          <w:numId w:val="2"/>
+        </w:numPr>
+        <w:bidi w:val="0"/>
+        <w:ind w:left="420" w:leftChars="0" w:hanging="420" w:firstLineChars="0"/>
+      </w:pPr>
+      <w:r>
+        <w:t>Queries ChromaDB using cosine similarity</w:t>
+      </w:r>
+    </w:p>
+    <w:p>
+      <w:pPr>
+        <w:numPr>
+          <w:ilvl w:val="0"/>
+          <w:numId w:val="2"/>
+        </w:numPr>
+        <w:bidi w:val="0"/>
+        <w:ind w:left="420" w:leftChars="0" w:hanging="420" w:firstLineChars="0"/>
+      </w:pPr>
+      <w:r>
+        <w:t>Returns top-k (default k=3) most similar entries</w:t>
+      </w:r>
+    </w:p>
+    <w:p>
+      <w:pPr>
+        <w:numPr>
+          <w:ilvl w:val="0"/>
+          <w:numId w:val="2"/>
+        </w:numPr>
+        <w:bidi w:val="0"/>
+        <w:ind w:left="420" w:leftChars="0" w:hanging="420" w:firstLineChars="0"/>
+      </w:pPr>
+      <w:r>
+        <w:t>Supports filtering by metadata (e.g., label="NEGATIVE")</w:t>
+      </w:r>
+    </w:p>
+    <w:p>
+      <w:pPr>
+        <w:bidi w:val="0"/>
+      </w:pPr>
+      <w:r>
+        <w:rPr>
+          <w:rFonts w:hint="default"/>
+          <w:lang w:val="en-US"/>
+        </w:rPr>
+        <w:t>9.</w:t>
+      </w:r>
+      <w:r>
+        <w:t xml:space="preserve">Gradio Output: </w:t>
+      </w:r>
+    </w:p>
+    <w:p>
+      <w:pPr>
+        <w:numPr>
+          <w:ilvl w:val="0"/>
+          <w:numId w:val="2"/>
+        </w:numPr>
+        <w:bidi w:val="0"/>
+        <w:ind w:left="420" w:leftChars="0" w:hanging="420" w:firstLineChars="0"/>
+      </w:pPr>
+      <w:r>
+        <w:t>Displays sentiment label and confidence bar</w:t>
+      </w:r>
+    </w:p>
+    <w:p>
+      <w:pPr>
+        <w:numPr>
+          <w:ilvl w:val="0"/>
+          <w:numId w:val="2"/>
+        </w:numPr>
+        <w:bidi w:val="0"/>
+        <w:ind w:left="420" w:leftChars="0" w:hanging="420" w:firstLineChars="0"/>
+      </w:pPr>
+      <w:r>
+        <w:t>Shows up to three similar historical texts</w:t>
+      </w:r>
+    </w:p>
+    <w:p>
+      <w:pPr>
+        <w:bidi w:val="0"/>
+      </w:pPr>
+      <w:r>
+        <w:t>End: Pipeline completes; result rendered to user.</w:t>
+      </w:r>
+      <w:r>
+        <w:br w:type="textWrapping"/>
+      </w:r>
+      <w:r>
+        <w:t>All components are executed within the same ml-app container, ensuring tight integration and reduced overhead.</w:t>
+      </w:r>
+    </w:p>
+    <w:p>
+      <w:pPr>
+        <w:bidi w:val="0"/>
+        <w:rPr>
+          <w:rFonts w:hint="default" w:ascii="Times New Roman" w:hAnsi="Times New Roman" w:eastAsia="SimSun" w:cs="Times New Roman"/>
+          <w:sz w:val="21"/>
+          <w:szCs w:val="21"/>
+        </w:rPr>
+      </w:pPr>
+    </w:p>
+    <w:p>
+      <w:pPr>
+        <w:bidi w:val="0"/>
+        <w:rPr>
+          <w:b/>
+          <w:bCs/>
+          <w:sz w:val="28"/>
+          <w:szCs w:val="28"/>
+        </w:rPr>
+      </w:pPr>
+      <w:r>
+        <w:rPr>
+          <w:b/>
+          <w:bCs/>
+          <w:sz w:val="28"/>
+          <w:szCs w:val="28"/>
+        </w:rPr>
+        <w:t>5.2 Data Preprocessing Workflow</w:t>
+      </w:r>
+    </w:p>
+    <w:p>
+      <w:pPr>
+        <w:bidi w:val="0"/>
+        <w:rPr>
+          <w:rFonts w:hint="default" w:ascii="Times New Roman" w:hAnsi="Times New Roman" w:eastAsia="SimSun" w:cs="Times New Roman"/>
+          <w:sz w:val="21"/>
+          <w:szCs w:val="21"/>
+          <w:lang w:val="en-US"/>
+        </w:rPr>
+      </w:pPr>
+      <w:r>
+        <w:rPr>
+          <w:rFonts w:hint="default" w:ascii="Times New Roman" w:hAnsi="Times New Roman" w:eastAsia="SimSun" w:cs="Times New Roman"/>
+          <w:sz w:val="21"/>
+          <w:szCs w:val="21"/>
+          <w:lang w:val="en-US"/>
+        </w:rPr>
         <w:drawing>
           <wp:inline distT="0" distB="0" distL="114300" distR="114300">
-            <wp:extent cx="3248025" cy="2200275"/>
-            <wp:effectExtent l="0" t="0" r="3175" b="9525"/>
-            <wp:docPr id="2" name="Picture 2" descr="Data Preprocessing Workflow"/>
+            <wp:extent cx="5652770" cy="1147445"/>
+            <wp:effectExtent l="0" t="0" r="11430" b="8255"/>
+            <wp:docPr id="6" name="Picture 6" descr="Data preprocessing workflow"/>
             <wp:cNvGraphicFramePr>
               <a:graphicFrameLocks xmlns:a="http://schemas.openxmlformats.org/drawingml/2006/main" noChangeAspect="1"/>
             </wp:cNvGraphicFramePr>
@@ -1565,7 +2514,7 @@
               <a:graphicData uri="http://schemas.openxmlformats.org/drawingml/2006/picture">
                 <pic:pic xmlns:pic="http://schemas.openxmlformats.org/drawingml/2006/picture">
                   <pic:nvPicPr>
-                    <pic:cNvPr id="2" name="Picture 2" descr="Data Preprocessing Workflow"/>
+                    <pic:cNvPr id="6" name="Picture 6" descr="Data preprocessing workflow"/>
                     <pic:cNvPicPr>
                       <a:picLocks noChangeAspect="1"/>
                     </pic:cNvPicPr>
@@ -1579,7 +2528,7 @@
                   <pic:spPr>
                     <a:xfrm>
                       <a:off x="0" y="0"/>
-                      <a:ext cx="3248025" cy="2200275"/>
+                      <a:ext cx="5652770" cy="1147445"/>
                     </a:xfrm>
                     <a:prstGeom prst="rect">
                       <a:avLst/>
@@ -1591,361 +2540,375 @@
           </wp:inline>
         </w:drawing>
       </w:r>
-      <w:r>
+    </w:p>
+    <w:p>
+      <w:pPr>
+        <w:bidi w:val="0"/>
+      </w:pPr>
+    </w:p>
+    <w:p>
+      <w:pPr>
+        <w:bidi w:val="0"/>
+      </w:pPr>
+      <w:r>
+        <w:t>Text preprocessing is a crucial step for reducing noise and standardizing textual inputs before model inference. As illustrated in Figure 2, the preprocessing workflow consists of five sequential steps designed to clean the text while preserving its original linguistic meaning and context.</w:t>
+      </w:r>
+    </w:p>
+    <w:p>
+      <w:pPr>
+        <w:bidi w:val="0"/>
+      </w:pPr>
+      <w:r>
+        <w:t>Key Steps in the Preprocessing Workflow:</w:t>
+      </w:r>
+    </w:p>
+    <w:p>
+      <w:pPr>
+        <w:bidi w:val="0"/>
+      </w:pPr>
+    </w:p>
+    <w:p>
+      <w:pPr>
+        <w:bidi w:val="0"/>
+      </w:pPr>
+      <w:r>
+        <w:t>Raw Input Text:</w:t>
+      </w:r>
+      <w:r>
+        <w:br w:type="textWrapping"/>
+      </w:r>
+      <w:r>
+        <w:t>The original text string obtained from user input or an uploaded file.</w:t>
+      </w:r>
+      <w:bookmarkStart w:id="2" w:name="_GoBack"/>
+      <w:bookmarkEnd w:id="2"/>
+    </w:p>
+    <w:p>
+      <w:pPr>
+        <w:bidi w:val="0"/>
+      </w:pPr>
+    </w:p>
+    <w:p>
+      <w:pPr>
+        <w:bidi w:val="0"/>
+      </w:pPr>
+    </w:p>
+    <w:p>
+      <w:pPr>
+        <w:bidi w:val="0"/>
+      </w:pPr>
+      <w:r>
+        <w:t>Step 1: Remove URLs</w:t>
+      </w:r>
+    </w:p>
+    <w:p>
+      <w:pPr>
+        <w:bidi w:val="0"/>
+      </w:pPr>
+    </w:p>
+    <w:p>
+      <w:pPr>
+        <w:bidi w:val="0"/>
+      </w:pPr>
+    </w:p>
+    <w:p>
+      <w:pPr>
+        <w:bidi w:val="0"/>
+      </w:pPr>
+      <w:r>
+        <w:t>Regex pattern: https?://\S+</w:t>
+      </w:r>
+    </w:p>
+    <w:p>
+      <w:pPr>
+        <w:bidi w:val="0"/>
+      </w:pPr>
+    </w:p>
+    <w:p>
+      <w:pPr>
+        <w:bidi w:val="0"/>
+      </w:pPr>
+    </w:p>
+    <w:p>
+      <w:pPr>
+        <w:bidi w:val="0"/>
+      </w:pPr>
+      <w:r>
+        <w:t>Eliminates web links such as https://example.com that do not contribute to sentiment interpretation.</w:t>
+      </w:r>
+    </w:p>
+    <w:p>
+      <w:pPr>
+        <w:bidi w:val="0"/>
+      </w:pPr>
+    </w:p>
+    <w:p>
+      <w:pPr>
+        <w:bidi w:val="0"/>
+      </w:pPr>
+    </w:p>
+    <w:p>
+      <w:pPr>
+        <w:bidi w:val="0"/>
+      </w:pPr>
+      <w:r>
+        <w:t>Step 2: Strip HTML Tags</w:t>
+      </w:r>
+    </w:p>
+    <w:p>
+      <w:pPr>
+        <w:bidi w:val="0"/>
+      </w:pPr>
+    </w:p>
+    <w:p>
+      <w:pPr>
+        <w:bidi w:val="0"/>
+      </w:pPr>
+    </w:p>
+    <w:p>
+      <w:pPr>
+        <w:bidi w:val="0"/>
+      </w:pPr>
+      <w:r>
+        <w:t>Implemented using BeautifulSoup or regular expressions: &lt;[^&gt;]+&gt;</w:t>
+      </w:r>
+    </w:p>
+    <w:p>
+      <w:pPr>
+        <w:bidi w:val="0"/>
+      </w:pPr>
+    </w:p>
+    <w:p>
+      <w:pPr>
+        <w:bidi w:val="0"/>
+      </w:pPr>
+    </w:p>
+    <w:p>
+      <w:pPr>
+        <w:bidi w:val="0"/>
+      </w:pPr>
+      <w:r>
+        <w:t>Removes markup elements such as &lt;p&gt;, &lt;b&gt;, and &lt;img src=...&gt;.</w:t>
+      </w:r>
+    </w:p>
+    <w:p>
+      <w:pPr>
+        <w:bidi w:val="0"/>
+      </w:pPr>
+    </w:p>
+    <w:p>
+      <w:pPr>
+        <w:bidi w:val="0"/>
+      </w:pPr>
+    </w:p>
+    <w:p>
+      <w:pPr>
+        <w:bidi w:val="0"/>
+      </w:pPr>
+      <w:r>
+        <w:t>Step 3: Retain Only Alphabetic Characters</w:t>
+      </w:r>
+    </w:p>
+    <w:p>
+      <w:pPr>
+        <w:bidi w:val="0"/>
+      </w:pPr>
+    </w:p>
+    <w:p>
+      <w:pPr>
+        <w:bidi w:val="0"/>
+      </w:pPr>
+    </w:p>
+    <w:p>
+      <w:pPr>
+        <w:bidi w:val="0"/>
+      </w:pPr>
+      <w:r>
+        <w:t>Regex pattern: [^A-Za-z\s]</w:t>
+      </w:r>
+    </w:p>
+    <w:p>
+      <w:pPr>
+        <w:bidi w:val="0"/>
+      </w:pPr>
+    </w:p>
+    <w:p>
+      <w:pPr>
+        <w:bidi w:val="0"/>
+      </w:pPr>
+    </w:p>
+    <w:p>
+      <w:pPr>
+        <w:bidi w:val="0"/>
+      </w:pPr>
+      <w:r>
+        <w:t>Removes numbers, punctuation marks, and special symbols while preserving word content.</w:t>
+      </w:r>
+    </w:p>
+    <w:p>
+      <w:pPr>
+        <w:bidi w:val="0"/>
+      </w:pPr>
+    </w:p>
+    <w:p>
+      <w:pPr>
+        <w:bidi w:val="0"/>
+      </w:pPr>
+    </w:p>
+    <w:p>
+      <w:pPr>
+        <w:bidi w:val="0"/>
+      </w:pPr>
+      <w:r>
+        <w:t>Step 4: Convert Text to Lowercase</w:t>
+      </w:r>
+    </w:p>
+    <w:p>
+      <w:pPr>
+        <w:bidi w:val="0"/>
+      </w:pPr>
+    </w:p>
+    <w:p>
+      <w:pPr>
+        <w:bidi w:val="0"/>
+      </w:pPr>
+    </w:p>
+    <w:p>
+      <w:pPr>
+        <w:bidi w:val="0"/>
+      </w:pPr>
+      <w:r>
+        <w:t>Ensures case-insensitive processing across all inputs.</w:t>
+      </w:r>
+    </w:p>
+    <w:p>
+      <w:pPr>
+        <w:bidi w:val="0"/>
+      </w:pPr>
+    </w:p>
+    <w:p>
+      <w:pPr>
+        <w:bidi w:val="0"/>
+      </w:pPr>
+    </w:p>
+    <w:p>
+      <w:pPr>
+        <w:bidi w:val="0"/>
+      </w:pPr>
+      <w:r>
+        <w:t>Example: "Great!" → "great".</w:t>
+      </w:r>
+    </w:p>
+    <w:p>
+      <w:pPr>
+        <w:bidi w:val="0"/>
+      </w:pPr>
+    </w:p>
+    <w:p>
+      <w:pPr>
+        <w:bidi w:val="0"/>
+      </w:pPr>
+    </w:p>
+    <w:p>
+      <w:pPr>
+        <w:bidi w:val="0"/>
+      </w:pPr>
+      <w:r>
+        <w:t>Step 5: Normalize Whitespace</w:t>
+      </w:r>
+    </w:p>
+    <w:p>
+      <w:pPr>
+        <w:bidi w:val="0"/>
+      </w:pPr>
+    </w:p>
+    <w:p>
+      <w:pPr>
+        <w:bidi w:val="0"/>
+      </w:pPr>
+    </w:p>
+    <w:p>
+      <w:pPr>
+        <w:bidi w:val="0"/>
+      </w:pPr>
+      <w:r>
+        <w:t>Code: ' '.join(text.split())</w:t>
+      </w:r>
+    </w:p>
+    <w:p>
+      <w:pPr>
+        <w:bidi w:val="0"/>
+      </w:pPr>
+    </w:p>
+    <w:p>
+      <w:pPr>
+        <w:bidi w:val="0"/>
+      </w:pPr>
+    </w:p>
+    <w:p>
+      <w:pPr>
+        <w:bidi w:val="0"/>
+      </w:pPr>
+      <w:r>
+        <w:t>Collapses multiple spaces into a single space and removes leading or trailing whitespace.</w:t>
+      </w:r>
+    </w:p>
+    <w:p>
+      <w:pPr>
+        <w:bidi w:val="0"/>
+      </w:pPr>
+    </w:p>
+    <w:p>
+      <w:pPr>
+        <w:bidi w:val="0"/>
+      </w:pPr>
+    </w:p>
+    <w:p>
+      <w:pPr>
+        <w:bidi w:val="0"/>
+      </w:pPr>
+      <w:r>
+        <w:t>Output:</w:t>
+      </w:r>
+      <w:r>
+        <w:br w:type="textWrapping"/>
+      </w:r>
+      <w:r>
+        <w:t>A cleaned and standardized text representation ready for both sentiment classification and embedding generation.</w:t>
+      </w:r>
+    </w:p>
+    <w:p>
+      <w:pPr>
+        <w:bidi w:val="0"/>
+      </w:pPr>
+    </w:p>
+    <w:p>
+      <w:pPr>
+        <w:bidi w:val="0"/>
+      </w:pPr>
+      <w:r>
+        <w:t>This preprocessing strategy intentionally avoids stopword removal and stemming, as transformer-based models benefit from full contextual information and subword tokenization, which are essential for accurate semantic understanding [4].</w:t>
+      </w:r>
+    </w:p>
+    <w:p>
+      <w:pPr>
+        <w:bidi w:val="0"/>
         <w:rPr>
           <w:rFonts w:hint="default"/>
-          <w:lang w:val="en-US"/>
-        </w:rPr>
-        <w:br w:type="textWrapping"/>
-      </w:r>
-      <w:r>
-        <w:t>Key Steps:</w:t>
-      </w:r>
-    </w:p>
-    <w:p>
-      <w:pPr>
-        <w:bidi w:val="0"/>
-      </w:pPr>
-      <w:r>
-        <w:t>Remove extra whitespace: Get rid of any unnecessary spaces.</w:t>
-      </w:r>
-    </w:p>
-    <w:p>
-      <w:pPr>
-        <w:bidi w:val="0"/>
-      </w:pPr>
-      <w:r>
-        <w:t>Convert to lowercase: Make everything lowercase for consistency.</w:t>
-      </w:r>
-    </w:p>
-    <w:p>
-      <w:pPr>
-        <w:bidi w:val="0"/>
-      </w:pPr>
-      <w:r>
-        <w:t>Truncate to 1000 characters: We trim the text to 1000 characters to make sure it fits within DistilBERT’s 512-token limit.</w:t>
-      </w:r>
-    </w:p>
-    <w:p>
-      <w:pPr>
-        <w:bidi w:val="0"/>
-      </w:pPr>
-      <w:r>
-        <w:t>No stemming or lemmatization: We leave this to the tokenizer since it handles it better.</w:t>
-      </w:r>
-      <w:r>
-        <w:br w:type="textWrapping"/>
-      </w:r>
-      <w:r>
-        <w:br w:type="textWrapping"/>
-      </w:r>
-      <w:r>
+        </w:rPr>
+      </w:pPr>
+    </w:p>
+    <w:p>
+      <w:pPr>
+        <w:bidi w:val="0"/>
         <w:rPr>
           <w:rFonts w:hint="default"/>
           <w:b/>
           <w:bCs/>
           <w:lang w:val="en-US"/>
         </w:rPr>
-        <w:t>4.3</w:t>
-      </w:r>
-      <w:r>
-        <w:rPr>
-          <w:rFonts w:hint="default"/>
-          <w:lang w:val="en-US"/>
-        </w:rPr>
-        <w:t xml:space="preserve"> </w:t>
-      </w:r>
-      <w:r>
-        <w:rPr>
-          <w:b/>
-          <w:bCs/>
-        </w:rPr>
-        <w:t>Embedding Generation</w:t>
-      </w:r>
-    </w:p>
-    <w:p>
-      <w:pPr>
-        <w:bidi w:val="0"/>
-      </w:pPr>
-      <w:r>
-        <w:t>Once the sentiment analysis is done, we convert the input text into a fixed-size vector using a Sentence Transformer model. This step helps turn the text into a form that the system can work with more easily.</w:t>
-      </w:r>
-    </w:p>
-    <w:p>
-      <w:pPr>
-        <w:bidi w:val="0"/>
-        <w:rPr>
-          <w:rFonts w:hint="default"/>
-          <w:lang w:val="en-US"/>
-        </w:rPr>
-      </w:pPr>
-      <w:r>
-        <w:rPr>
-          <w:rFonts w:hint="default"/>
-          <w:lang w:val="en-US"/>
-        </w:rPr>
-        <w:t xml:space="preserve">          </w:t>
-      </w:r>
-      <w:r>
-        <w:rPr>
-          <w:rFonts w:hint="default"/>
-          <w:lang w:val="en-US"/>
-        </w:rPr>
-        <w:drawing>
-          <wp:inline distT="0" distB="0" distL="114300" distR="114300">
-            <wp:extent cx="4010025" cy="2295525"/>
-            <wp:effectExtent l="0" t="0" r="3175" b="3175"/>
-            <wp:docPr id="4" name="Picture 4" descr="Embedding Generation"/>
-            <wp:cNvGraphicFramePr>
-              <a:graphicFrameLocks xmlns:a="http://schemas.openxmlformats.org/drawingml/2006/main" noChangeAspect="1"/>
-            </wp:cNvGraphicFramePr>
-            <a:graphic xmlns:a="http://schemas.openxmlformats.org/drawingml/2006/main">
-              <a:graphicData uri="http://schemas.openxmlformats.org/drawingml/2006/picture">
-                <pic:pic xmlns:pic="http://schemas.openxmlformats.org/drawingml/2006/picture">
-                  <pic:nvPicPr>
-                    <pic:cNvPr id="4" name="Picture 4" descr="Embedding Generation"/>
-                    <pic:cNvPicPr>
-                      <a:picLocks noChangeAspect="1"/>
-                    </pic:cNvPicPr>
-                  </pic:nvPicPr>
-                  <pic:blipFill>
-                    <a:blip r:embed="rId9"/>
-                    <a:stretch>
-                      <a:fillRect/>
-                    </a:stretch>
-                  </pic:blipFill>
-                  <pic:spPr>
-                    <a:xfrm>
-                      <a:off x="0" y="0"/>
-                      <a:ext cx="4010025" cy="2295525"/>
-                    </a:xfrm>
-                    <a:prstGeom prst="rect">
-                      <a:avLst/>
-                    </a:prstGeom>
-                  </pic:spPr>
-                </pic:pic>
-              </a:graphicData>
-            </a:graphic>
-          </wp:inline>
-        </w:drawing>
-      </w:r>
-    </w:p>
-    <w:p>
-      <w:pPr>
-        <w:bidi w:val="0"/>
-      </w:pPr>
-    </w:p>
-    <w:p>
-      <w:pPr>
-        <w:bidi w:val="0"/>
-      </w:pPr>
-      <w:r>
-        <w:t>Model: all-MiniLM-L6-v2</w:t>
-      </w:r>
-    </w:p>
-    <w:p>
-      <w:pPr>
-        <w:bidi w:val="0"/>
-      </w:pPr>
-      <w:r>
-        <w:t>Output: A normalized, fixed-length vector that represents the input text.</w:t>
-      </w:r>
-    </w:p>
-    <w:p>
-      <w:pPr>
-        <w:bidi w:val="0"/>
-      </w:pPr>
-      <w:r>
-        <w:t>Metadata attached: Along with the vector, we also store the sentiment label, confidence score, timestamp, and the source of the text.</w:t>
-      </w:r>
-      <w:r>
-        <w:br w:type="textWrapping"/>
-      </w:r>
-      <w:r>
-        <w:br w:type="textWrapping"/>
-      </w:r>
-      <w:r>
-        <w:rPr>
-          <w:rFonts w:hint="default"/>
-          <w:b/>
-          <w:bCs/>
-          <w:lang w:val="en-US"/>
-        </w:rPr>
-        <w:t>4.4</w:t>
-      </w:r>
-      <w:r>
-        <w:rPr>
-          <w:rFonts w:hint="default"/>
-          <w:lang w:val="en-US"/>
-        </w:rPr>
-        <w:t xml:space="preserve"> </w:t>
-      </w:r>
-      <w:r>
-        <w:rPr>
-          <w:b/>
-          <w:bCs/>
-        </w:rPr>
-        <w:t>Vector DB Architecture</w:t>
-      </w:r>
-    </w:p>
-    <w:p>
-      <w:pPr>
-        <w:bidi w:val="0"/>
-        <w:rPr>
-          <w:rFonts w:hint="default"/>
-          <w:lang w:val="en-US"/>
-        </w:rPr>
-      </w:pPr>
-      <w:r>
-        <w:t>ChromaDB acts as the backend for storing and retrieving the embeddings, along with all the extra metadata that comes with them.</w:t>
-      </w:r>
-      <w:r>
-        <w:rPr>
-          <w:rFonts w:hint="default"/>
-          <w:lang w:val="en-US"/>
-        </w:rPr>
-        <w:t xml:space="preserve"> </w:t>
-      </w:r>
-    </w:p>
-    <w:p>
-      <w:pPr>
-        <w:bidi w:val="0"/>
-        <w:rPr>
-          <w:rFonts w:hint="default"/>
-          <w:lang w:val="en-US"/>
-        </w:rPr>
-      </w:pPr>
-      <w:r>
-        <w:rPr>
-          <w:rFonts w:hint="default"/>
-          <w:lang w:val="en-US"/>
-        </w:rPr>
-        <w:t xml:space="preserve">            </w:t>
-      </w:r>
-      <w:r>
-        <w:rPr>
-          <w:rFonts w:hint="default"/>
-          <w:lang w:val="en-US"/>
-        </w:rPr>
-        <w:drawing>
-          <wp:inline distT="0" distB="0" distL="114300" distR="114300">
-            <wp:extent cx="3629025" cy="3897630"/>
-            <wp:effectExtent l="0" t="0" r="3175" b="1270"/>
-            <wp:docPr id="5" name="Picture 5" descr="Vector DB Architecture"/>
-            <wp:cNvGraphicFramePr>
-              <a:graphicFrameLocks xmlns:a="http://schemas.openxmlformats.org/drawingml/2006/main" noChangeAspect="1"/>
-            </wp:cNvGraphicFramePr>
-            <a:graphic xmlns:a="http://schemas.openxmlformats.org/drawingml/2006/main">
-              <a:graphicData uri="http://schemas.openxmlformats.org/drawingml/2006/picture">
-                <pic:pic xmlns:pic="http://schemas.openxmlformats.org/drawingml/2006/picture">
-                  <pic:nvPicPr>
-                    <pic:cNvPr id="5" name="Picture 5" descr="Vector DB Architecture"/>
-                    <pic:cNvPicPr>
-                      <a:picLocks noChangeAspect="1"/>
-                    </pic:cNvPicPr>
-                  </pic:nvPicPr>
-                  <pic:blipFill>
-                    <a:blip r:embed="rId10"/>
-                    <a:stretch>
-                      <a:fillRect/>
-                    </a:stretch>
-                  </pic:blipFill>
-                  <pic:spPr>
-                    <a:xfrm>
-                      <a:off x="0" y="0"/>
-                      <a:ext cx="3629025" cy="3897630"/>
-                    </a:xfrm>
-                    <a:prstGeom prst="rect">
-                      <a:avLst/>
-                    </a:prstGeom>
-                  </pic:spPr>
-                </pic:pic>
-              </a:graphicData>
-            </a:graphic>
-          </wp:inline>
-        </w:drawing>
-      </w:r>
-      <w:r>
-        <w:rPr>
-          <w:rFonts w:hint="default"/>
-          <w:lang w:val="en-US"/>
-        </w:rPr>
-        <w:br w:type="textWrapping"/>
-      </w:r>
-    </w:p>
-    <w:p>
-      <w:pPr>
-        <w:bidi w:val="0"/>
-      </w:pPr>
-      <w:r>
-        <w:t>Features:</w:t>
-      </w:r>
-    </w:p>
-    <w:p>
-      <w:pPr>
-        <w:bidi w:val="0"/>
-      </w:pPr>
-      <w:r>
-        <w:t>Collection: sentiment_embedding</w:t>
-      </w:r>
-    </w:p>
-    <w:p>
-      <w:pPr>
-        <w:bidi w:val="0"/>
-      </w:pPr>
-      <w:r>
-        <w:t>Persistent volume: /chroma_data/ (stored on the host machine)</w:t>
-      </w:r>
-    </w:p>
-    <w:p>
-      <w:pPr>
-        <w:bidi w:val="0"/>
-      </w:pPr>
-      <w:r>
-        <w:t>Query methods: add(), query(), get_info()</w:t>
-      </w:r>
-    </w:p>
-    <w:p>
-      <w:pPr>
-        <w:bidi w:val="0"/>
-      </w:pPr>
-      <w:r>
-        <w:t>Stores per entry: Both the embedding and its associated metadata</w:t>
-      </w:r>
-    </w:p>
-    <w:p>
-      <w:pPr>
-        <w:bidi w:val="0"/>
-        <w:rPr>
-          <w:rFonts w:hint="default"/>
-          <w:b/>
-          <w:bCs/>
-          <w:lang w:val="en-US"/>
-        </w:rPr>
-      </w:pPr>
-      <w:r>
-        <w:rPr>
-          <w:rFonts w:hint="default"/>
-          <w:lang w:val="en-US"/>
-        </w:rPr>
-        <w:br w:type="textWrapping"/>
-      </w:r>
-      <w:r>
-        <w:rPr>
-          <w:rFonts w:hint="default"/>
-          <w:b/>
-          <w:bCs/>
-          <w:lang w:val="en-US"/>
-        </w:rPr>
-        <w:t xml:space="preserve">4.5 </w:t>
-      </w:r>
-      <w:bookmarkStart w:id="2" w:name="_GoBack"/>
-      <w:bookmarkEnd w:id="2"/>
-      <w:r>
-        <w:rPr>
-          <w:rFonts w:hint="default"/>
-          <w:lang w:val="en-US"/>
-        </w:rPr>
+      </w:pPr>
+      <w:r>
         <w:br w:type="textWrapping"/>
       </w:r>
     </w:p>
@@ -1963,47 +2926,47 @@
 <w:ftr xmlns:wpc="http://schemas.microsoft.com/office/word/2010/wordprocessingCanvas" xmlns:mc="http://schemas.openxmlformats.org/markup-compatibility/2006" xmlns:o="urn:schemas-microsoft-com:office:office" xmlns:r="http://schemas.openxmlformats.org/officeDocument/2006/relationships" xmlns:m="http://schemas.openxmlformats.org/officeDocument/2006/math" xmlns:v="urn:schemas-microsoft-com:vml" xmlns:wp14="http://schemas.microsoft.com/office/word/2010/wordprocessingDrawing" xmlns:wp="http://schemas.openxmlformats.org/drawingml/2006/wordprocessingDrawing" xmlns:w10="urn:schemas-microsoft-com:office:word" xmlns:w="http://schemas.openxmlformats.org/wordprocessingml/2006/main" xmlns:w14="http://schemas.microsoft.com/office/word/2010/wordml" xmlns:w15="http://schemas.microsoft.com/office/word/2012/wordml" xmlns:wpg="http://schemas.microsoft.com/office/word/2010/wordprocessingGroup" xmlns:wpi="http://schemas.microsoft.com/office/word/2010/wordprocessingInk" xmlns:wne="http://schemas.microsoft.com/office/word/2006/wordml" xmlns:wps="http://schemas.microsoft.com/office/word/2010/wordprocessingShape" xmlns:wpsCustomData="http://www.wps.cn/officeDocument/2013/wpsCustomData" mc:Ignorable="w14 w15 wp14">
   <w:p>
     <w:pPr>
-      <w:pStyle w:val="12"/>
+      <w:pStyle w:val="14"/>
       <w:framePr w:wrap="around" w:vAnchor="text" w:hAnchor="margin" w:xAlign="center" w:y="1"/>
       <w:rPr>
-        <w:rStyle w:val="16"/>
+        <w:rStyle w:val="18"/>
       </w:rPr>
     </w:pPr>
     <w:r>
       <w:rPr>
-        <w:rStyle w:val="16"/>
+        <w:rStyle w:val="18"/>
       </w:rPr>
       <w:fldChar w:fldCharType="begin"/>
     </w:r>
     <w:r>
       <w:rPr>
-        <w:rStyle w:val="16"/>
+        <w:rStyle w:val="18"/>
       </w:rPr>
       <w:instrText xml:space="preserve">PAGE  </w:instrText>
     </w:r>
     <w:r>
       <w:rPr>
-        <w:rStyle w:val="16"/>
+        <w:rStyle w:val="18"/>
       </w:rPr>
       <w:fldChar w:fldCharType="separate"/>
     </w:r>
     <w:r>
       <w:rPr>
-        <w:rStyle w:val="16"/>
+        <w:rStyle w:val="18"/>
         <w:lang w:val="en-US"/>
       </w:rPr>
       <w:t>2</w:t>
     </w:r>
     <w:r>
       <w:rPr>
-        <w:rStyle w:val="16"/>
+        <w:rStyle w:val="18"/>
       </w:rPr>
       <w:fldChar w:fldCharType="end"/>
     </w:r>
   </w:p>
   <w:p>
     <w:pPr>
-      <w:pStyle w:val="12"/>
+      <w:pStyle w:val="14"/>
       <w:jc w:val="right"/>
     </w:pPr>
     <w:r>
@@ -2094,7 +3057,7 @@
   </w:p>
   <w:p>
     <w:pPr>
-      <w:pStyle w:val="12"/>
+      <w:pStyle w:val="14"/>
     </w:pPr>
   </w:p>
 </w:ftr>
@@ -2104,7 +3067,7 @@
 <w:hdr xmlns:wpc="http://schemas.microsoft.com/office/word/2010/wordprocessingCanvas" xmlns:mc="http://schemas.openxmlformats.org/markup-compatibility/2006" xmlns:o="urn:schemas-microsoft-com:office:office" xmlns:r="http://schemas.openxmlformats.org/officeDocument/2006/relationships" xmlns:m="http://schemas.openxmlformats.org/officeDocument/2006/math" xmlns:v="urn:schemas-microsoft-com:vml" xmlns:wp14="http://schemas.microsoft.com/office/word/2010/wordprocessingDrawing" xmlns:wp="http://schemas.openxmlformats.org/drawingml/2006/wordprocessingDrawing" xmlns:w10="urn:schemas-microsoft-com:office:word" xmlns:w="http://schemas.openxmlformats.org/wordprocessingml/2006/main" xmlns:w14="http://schemas.microsoft.com/office/word/2010/wordml" xmlns:w15="http://schemas.microsoft.com/office/word/2012/wordml" xmlns:wpg="http://schemas.microsoft.com/office/word/2010/wordprocessingGroup" xmlns:wpi="http://schemas.microsoft.com/office/word/2010/wordprocessingInk" xmlns:wne="http://schemas.microsoft.com/office/word/2006/wordml" xmlns:wps="http://schemas.microsoft.com/office/word/2010/wordprocessingShape" xmlns:wpsCustomData="http://www.wps.cn/officeDocument/2013/wpsCustomData" mc:Ignorable="w14 w15 wp14">
   <w:p>
     <w:pPr>
-      <w:pStyle w:val="13"/>
+      <w:pStyle w:val="15"/>
       <w:jc w:val="both"/>
       <w:rPr>
         <w:b/>
@@ -2124,158 +3087,171 @@
 <file path=word/numbering.xml><?xml version="1.0" encoding="utf-8"?>
 <w:numbering xmlns:wpc="http://schemas.microsoft.com/office/word/2010/wordprocessingCanvas" xmlns:mc="http://schemas.openxmlformats.org/markup-compatibility/2006" xmlns:o="urn:schemas-microsoft-com:office:office" xmlns:r="http://schemas.openxmlformats.org/officeDocument/2006/relationships" xmlns:m="http://schemas.openxmlformats.org/officeDocument/2006/math" xmlns:v="urn:schemas-microsoft-com:vml" xmlns:wp14="http://schemas.microsoft.com/office/word/2010/wordprocessingDrawing" xmlns:wp="http://schemas.openxmlformats.org/drawingml/2006/wordprocessingDrawing" xmlns:w10="urn:schemas-microsoft-com:office:word" xmlns:w="http://schemas.openxmlformats.org/wordprocessingml/2006/main" xmlns:w14="http://schemas.microsoft.com/office/word/2010/wordml" xmlns:wpg="http://schemas.microsoft.com/office/word/2010/wordprocessingGroup" xmlns:wpi="http://schemas.microsoft.com/office/word/2010/wordprocessingInk" xmlns:wne="http://schemas.microsoft.com/office/word/2006/wordml" xmlns:wps="http://schemas.microsoft.com/office/word/2010/wordprocessingShape" xmlns:wpsCustomData="http://www.wps.cn/officeDocument/2013/wpsCustomData" mc:Ignorable="w14 wp14">
   <w:abstractNum w:abstractNumId="0">
-    <w:nsid w:val="FEF302CA"/>
+    <w:nsid w:val="D0E40A74"/>
+    <w:multiLevelType w:val="singleLevel"/>
+    <w:tmpl w:val="D0E40A74"/>
+    <w:lvl w:ilvl="0" w:tentative="0">
+      <w:start w:val="1"/>
+      <w:numFmt w:val="bullet"/>
+      <w:lvlText w:val=""/>
+      <w:lvlJc w:val="left"/>
+      <w:pPr>
+        <w:tabs>
+          <w:tab w:val="left" w:pos="420"/>
+        </w:tabs>
+        <w:ind w:left="420" w:leftChars="0" w:hanging="420" w:firstLineChars="0"/>
+      </w:pPr>
+      <w:rPr>
+        <w:rFonts w:hint="default" w:ascii="Wingdings" w:hAnsi="Wingdings"/>
+      </w:rPr>
+    </w:lvl>
+  </w:abstractNum>
+  <w:abstractNum w:abstractNumId="1">
+    <w:nsid w:val="1CDCB90A"/>
     <w:multiLevelType w:val="multilevel"/>
-    <w:tmpl w:val="FEF302CA"/>
+    <w:tmpl w:val="1CDCB90A"/>
     <w:lvl w:ilvl="0" w:tentative="0">
-      <w:start w:val="4"/>
+      <w:start w:val="1"/>
       <w:numFmt w:val="decimal"/>
-      <w:suff w:val="space"/>
       <w:lvlText w:val="%1."/>
       <w:lvlJc w:val="left"/>
+      <w:pPr>
+        <w:tabs>
+          <w:tab w:val="left" w:pos="720"/>
+        </w:tabs>
+        <w:ind w:left="720" w:hanging="360"/>
+      </w:pPr>
+      <w:rPr>
+        <w:sz w:val="24"/>
+        <w:szCs w:val="24"/>
+      </w:rPr>
     </w:lvl>
     <w:lvl w:ilvl="1" w:tentative="0">
       <w:start w:val="1"/>
       <w:numFmt w:val="decimal"/>
-      <w:suff w:val="space"/>
-      <w:lvlText w:val="%1.%2."/>
+      <w:lvlText w:val="%2."/>
       <w:lvlJc w:val="left"/>
       <w:pPr>
-        <w:ind w:left="0" w:leftChars="0" w:firstLine="0" w:firstLineChars="0"/>
+        <w:tabs>
+          <w:tab w:val="left" w:pos="1440"/>
+        </w:tabs>
+        <w:ind w:left="1440" w:hanging="360"/>
       </w:pPr>
       <w:rPr>
-        <w:rFonts w:hint="default"/>
+        <w:sz w:val="24"/>
+        <w:szCs w:val="24"/>
       </w:rPr>
     </w:lvl>
     <w:lvl w:ilvl="2" w:tentative="0">
       <w:start w:val="1"/>
       <w:numFmt w:val="decimal"/>
-      <w:suff w:val="space"/>
-      <w:lvlText w:val="%1.%2.%3."/>
+      <w:lvlText w:val="%3."/>
       <w:lvlJc w:val="left"/>
       <w:pPr>
-        <w:ind w:left="0" w:leftChars="0" w:firstLine="0" w:firstLineChars="0"/>
+        <w:tabs>
+          <w:tab w:val="left" w:pos="2160"/>
+        </w:tabs>
+        <w:ind w:left="2160" w:hanging="360"/>
       </w:pPr>
       <w:rPr>
-        <w:rFonts w:hint="default"/>
+        <w:sz w:val="24"/>
+        <w:szCs w:val="24"/>
       </w:rPr>
     </w:lvl>
     <w:lvl w:ilvl="3" w:tentative="0">
       <w:start w:val="1"/>
       <w:numFmt w:val="decimal"/>
-      <w:suff w:val="space"/>
-      <w:lvlText w:val="%1.%2.%3.%4."/>
+      <w:lvlText w:val="%4."/>
       <w:lvlJc w:val="left"/>
       <w:pPr>
-        <w:ind w:left="0" w:leftChars="0" w:firstLine="0" w:firstLineChars="0"/>
+        <w:tabs>
+          <w:tab w:val="left" w:pos="2517"/>
+        </w:tabs>
+        <w:ind w:left="2880" w:hanging="360"/>
       </w:pPr>
       <w:rPr>
-        <w:rFonts w:hint="default"/>
+        <w:sz w:val="24"/>
+        <w:szCs w:val="24"/>
       </w:rPr>
     </w:lvl>
     <w:lvl w:ilvl="4" w:tentative="0">
       <w:start w:val="1"/>
       <w:numFmt w:val="decimal"/>
-      <w:suff w:val="space"/>
-      <w:lvlText w:val="%1.%2.%3.%4.%5."/>
+      <w:lvlText w:val="%5."/>
       <w:lvlJc w:val="left"/>
       <w:pPr>
-        <w:ind w:left="0" w:leftChars="0" w:firstLine="0" w:firstLineChars="0"/>
+        <w:tabs>
+          <w:tab w:val="left" w:pos="3238"/>
+        </w:tabs>
+        <w:ind w:left="3600" w:hanging="360"/>
       </w:pPr>
       <w:rPr>
-        <w:rFonts w:hint="default"/>
+        <w:sz w:val="24"/>
+        <w:szCs w:val="24"/>
       </w:rPr>
     </w:lvl>
     <w:lvl w:ilvl="5" w:tentative="0">
       <w:start w:val="1"/>
       <w:numFmt w:val="decimal"/>
-      <w:suff w:val="space"/>
-      <w:lvlText w:val="%1.%2.%3.%4.%5.%6."/>
+      <w:lvlText w:val="%6."/>
       <w:lvlJc w:val="left"/>
       <w:pPr>
-        <w:ind w:left="0" w:leftChars="0" w:firstLine="0" w:firstLineChars="0"/>
+        <w:tabs>
+          <w:tab w:val="left" w:pos="3958"/>
+        </w:tabs>
+        <w:ind w:left="4320" w:hanging="360"/>
       </w:pPr>
       <w:rPr>
-        <w:rFonts w:hint="default"/>
+        <w:sz w:val="24"/>
+        <w:szCs w:val="24"/>
       </w:rPr>
     </w:lvl>
     <w:lvl w:ilvl="6" w:tentative="0">
       <w:start w:val="1"/>
       <w:numFmt w:val="decimal"/>
-      <w:suff w:val="space"/>
-      <w:lvlText w:val="%1.%2.%3.%4.%5.%6.%7."/>
+      <w:lvlText w:val="%7."/>
       <w:lvlJc w:val="left"/>
       <w:pPr>
-        <w:ind w:left="0" w:leftChars="0" w:firstLine="0" w:firstLineChars="0"/>
+        <w:tabs>
+          <w:tab w:val="left" w:pos="4678"/>
+        </w:tabs>
+        <w:ind w:left="5040" w:hanging="360"/>
       </w:pPr>
       <w:rPr>
-        <w:rFonts w:hint="default"/>
+        <w:sz w:val="24"/>
+        <w:szCs w:val="24"/>
       </w:rPr>
     </w:lvl>
     <w:lvl w:ilvl="7" w:tentative="0">
       <w:start w:val="1"/>
       <w:numFmt w:val="decimal"/>
-      <w:suff w:val="space"/>
-      <w:lvlText w:val="%1.%2.%3.%4.%5.%6.%7.%8."/>
+      <w:lvlText w:val="%8."/>
       <w:lvlJc w:val="left"/>
       <w:pPr>
-        <w:ind w:left="0" w:leftChars="0" w:firstLine="0" w:firstLineChars="0"/>
+        <w:tabs>
+          <w:tab w:val="left" w:pos="5398"/>
+        </w:tabs>
+        <w:ind w:left="5760" w:hanging="360"/>
       </w:pPr>
       <w:rPr>
-        <w:rFonts w:hint="default"/>
+        <w:sz w:val="24"/>
+        <w:szCs w:val="24"/>
       </w:rPr>
     </w:lvl>
     <w:lvl w:ilvl="8" w:tentative="0">
       <w:start w:val="1"/>
       <w:numFmt w:val="decimal"/>
-      <w:suff w:val="space"/>
-      <w:lvlText w:val="%1.%2.%3.%4.%5.%6.%7.%8.%9."/>
+      <w:lvlText w:val="%9."/>
       <w:lvlJc w:val="left"/>
       <w:pPr>
-        <w:ind w:left="0" w:leftChars="0" w:firstLine="0" w:firstLineChars="0"/>
+        <w:tabs>
+          <w:tab w:val="left" w:pos="6118"/>
+        </w:tabs>
+        <w:ind w:left="6480" w:hanging="360"/>
       </w:pPr>
       <w:rPr>
-        <w:rFonts w:hint="default"/>
-      </w:rPr>
-    </w:lvl>
-  </w:abstractNum>
-  <w:abstractNum w:abstractNumId="1">
-    <w:nsid w:val="3324A80A"/>
-    <w:multiLevelType w:val="singleLevel"/>
-    <w:tmpl w:val="3324A80A"/>
-    <w:lvl w:ilvl="0" w:tentative="0">
-      <w:start w:val="1"/>
-      <w:numFmt w:val="bullet"/>
-      <w:lvlText w:val=""/>
-      <w:lvlJc w:val="left"/>
-      <w:pPr>
-        <w:tabs>
-          <w:tab w:val="left" w:pos="420"/>
-        </w:tabs>
-        <w:ind w:left="420" w:leftChars="0" w:hanging="420" w:firstLineChars="0"/>
-      </w:pPr>
-      <w:rPr>
-        <w:rFonts w:hint="default" w:ascii="Wingdings" w:hAnsi="Wingdings"/>
-      </w:rPr>
-    </w:lvl>
-  </w:abstractNum>
-  <w:abstractNum w:abstractNumId="2">
-    <w:nsid w:val="742C4D26"/>
-    <w:multiLevelType w:val="singleLevel"/>
-    <w:tmpl w:val="742C4D26"/>
-    <w:lvl w:ilvl="0" w:tentative="0">
-      <w:start w:val="1"/>
-      <w:numFmt w:val="bullet"/>
-      <w:lvlText w:val=""/>
-      <w:lvlJc w:val="left"/>
-      <w:pPr>
-        <w:tabs>
-          <w:tab w:val="left" w:pos="420"/>
-        </w:tabs>
-        <w:ind w:left="420" w:leftChars="0" w:hanging="420" w:firstLineChars="0"/>
-      </w:pPr>
-      <w:rPr>
-        <w:rFonts w:hint="default" w:ascii="Wingdings" w:hAnsi="Wingdings"/>
+        <w:sz w:val="24"/>
+        <w:szCs w:val="24"/>
       </w:rPr>
     </w:lvl>
   </w:abstractNum>
@@ -2283,9 +3259,6 @@
     <w:abstractNumId w:val="1"/>
   </w:num>
   <w:num w:numId="2">
-    <w:abstractNumId w:val="2"/>
-  </w:num>
-  <w:num w:numId="3">
     <w:abstractNumId w:val="0"/>
   </w:num>
 </w:numbering>
@@ -2343,7 +3316,7 @@
     <w:lsdException w:uiPriority="99" w:name="footnote reference"/>
     <w:lsdException w:qFormat="1" w:uiPriority="99" w:name="annotation reference"/>
     <w:lsdException w:uiPriority="99" w:name="line number"/>
-    <w:lsdException w:unhideWhenUsed="0" w:uiPriority="0" w:semiHidden="0" w:name="page number"/>
+    <w:lsdException w:qFormat="1" w:unhideWhenUsed="0" w:uiPriority="0" w:semiHidden="0" w:name="page number"/>
     <w:lsdException w:uiPriority="99" w:name="endnote reference"/>
     <w:lsdException w:uiPriority="99" w:name="endnote text"/>
     <w:lsdException w:uiPriority="99" w:name="table of authorities"/>
@@ -2367,7 +3340,7 @@
     <w:lsdException w:qFormat="1" w:unhideWhenUsed="0" w:uiPriority="10" w:semiHidden="0" w:name="Title"/>
     <w:lsdException w:uiPriority="99" w:name="Closing"/>
     <w:lsdException w:uiPriority="99" w:name="Signature"/>
-    <w:lsdException w:uiPriority="1" w:semiHidden="0" w:name="Default Paragraph Font"/>
+    <w:lsdException w:qFormat="1" w:uiPriority="1" w:semiHidden="0" w:name="Default Paragraph Font"/>
     <w:lsdException w:uiPriority="99" w:name="Body Text"/>
     <w:lsdException w:uiPriority="99" w:name="Body Text Indent"/>
     <w:lsdException w:uiPriority="99" w:name="List Continue"/>
@@ -2588,6 +3561,27 @@
     </w:rPr>
   </w:style>
   <w:style w:type="paragraph" w:styleId="3">
+    <w:name w:val="heading 2"/>
+    <w:next w:val="1"/>
+    <w:semiHidden/>
+    <w:unhideWhenUsed/>
+    <w:qFormat/>
+    <w:uiPriority w:val="9"/>
+    <w:pPr>
+      <w:spacing w:before="0" w:beforeAutospacing="1" w:after="0" w:afterAutospacing="1"/>
+      <w:jc w:val="left"/>
+    </w:pPr>
+    <w:rPr>
+      <w:rFonts w:hint="eastAsia" w:ascii="SimSun" w:hAnsi="SimSun" w:eastAsia="SimSun" w:cs="SimSun"/>
+      <w:b/>
+      <w:bCs/>
+      <w:kern w:val="0"/>
+      <w:sz w:val="36"/>
+      <w:szCs w:val="36"/>
+      <w:lang w:val="en-US" w:eastAsia="zh-CN" w:bidi="ar"/>
+    </w:rPr>
+  </w:style>
+  <w:style w:type="paragraph" w:styleId="4">
     <w:name w:val="heading 3"/>
     <w:next w:val="1"/>
     <w:semiHidden/>
@@ -2608,7 +3602,7 @@
       <w:lang w:val="en-US" w:eastAsia="zh-CN" w:bidi="ar"/>
     </w:rPr>
   </w:style>
-  <w:style w:type="paragraph" w:styleId="4">
+  <w:style w:type="paragraph" w:styleId="5">
     <w:name w:val="heading 4"/>
     <w:next w:val="1"/>
     <w:semiHidden/>
@@ -2629,12 +3623,13 @@
       <w:lang w:val="en-US" w:eastAsia="zh-CN" w:bidi="ar"/>
     </w:rPr>
   </w:style>
-  <w:style w:type="character" w:default="1" w:styleId="5">
+  <w:style w:type="character" w:default="1" w:styleId="6">
     <w:name w:val="Default Paragraph Font"/>
     <w:unhideWhenUsed/>
+    <w:qFormat/>
     <w:uiPriority w:val="1"/>
   </w:style>
-  <w:style w:type="table" w:default="1" w:styleId="6">
+  <w:style w:type="table" w:default="1" w:styleId="7">
     <w:name w:val="Normal Table"/>
     <w:semiHidden/>
     <w:unhideWhenUsed/>
@@ -2648,10 +3643,10 @@
       </w:tblCellMar>
     </w:tblPr>
   </w:style>
-  <w:style w:type="paragraph" w:styleId="7">
+  <w:style w:type="paragraph" w:styleId="8">
     <w:name w:val="Balloon Text"/>
     <w:basedOn w:val="1"/>
-    <w:link w:val="24"/>
+    <w:link w:val="26"/>
     <w:semiHidden/>
     <w:unhideWhenUsed/>
     <w:uiPriority w:val="99"/>
@@ -2660,7 +3655,7 @@
       <w:szCs w:val="18"/>
     </w:rPr>
   </w:style>
-  <w:style w:type="character" w:styleId="8">
+  <w:style w:type="character" w:styleId="9">
     <w:name w:val="annotation reference"/>
     <w:semiHidden/>
     <w:unhideWhenUsed/>
@@ -2671,10 +3666,10 @@
       <w:szCs w:val="21"/>
     </w:rPr>
   </w:style>
-  <w:style w:type="paragraph" w:styleId="9">
+  <w:style w:type="paragraph" w:styleId="10">
     <w:name w:val="annotation text"/>
     <w:basedOn w:val="1"/>
-    <w:link w:val="22"/>
+    <w:link w:val="24"/>
     <w:semiHidden/>
     <w:unhideWhenUsed/>
     <w:qFormat/>
@@ -2683,11 +3678,11 @@
       <w:jc w:val="left"/>
     </w:pPr>
   </w:style>
-  <w:style w:type="paragraph" w:styleId="10">
+  <w:style w:type="paragraph" w:styleId="11">
     <w:name w:val="annotation subject"/>
-    <w:basedOn w:val="9"/>
-    <w:next w:val="9"/>
-    <w:link w:val="23"/>
+    <w:basedOn w:val="10"/>
+    <w:next w:val="10"/>
+    <w:link w:val="25"/>
     <w:semiHidden/>
     <w:unhideWhenUsed/>
     <w:qFormat/>
@@ -2697,10 +3692,10 @@
       <w:bCs/>
     </w:rPr>
   </w:style>
-  <w:style w:type="paragraph" w:styleId="11">
+  <w:style w:type="paragraph" w:styleId="12">
     <w:name w:val="Document Map"/>
     <w:basedOn w:val="1"/>
-    <w:link w:val="19"/>
+    <w:link w:val="21"/>
     <w:unhideWhenUsed/>
     <w:qFormat/>
     <w:uiPriority w:val="99"/>
@@ -2710,10 +3705,20 @@
       <w:szCs w:val="18"/>
     </w:rPr>
   </w:style>
-  <w:style w:type="paragraph" w:styleId="12">
+  <w:style w:type="character" w:styleId="13">
+    <w:name w:val="Emphasis"/>
+    <w:basedOn w:val="6"/>
+    <w:qFormat/>
+    <w:uiPriority w:val="20"/>
+    <w:rPr>
+      <w:i/>
+      <w:iCs/>
+    </w:rPr>
+  </w:style>
+  <w:style w:type="paragraph" w:styleId="14">
     <w:name w:val="footer"/>
     <w:basedOn w:val="1"/>
-    <w:link w:val="20"/>
+    <w:link w:val="22"/>
     <w:unhideWhenUsed/>
     <w:uiPriority w:val="0"/>
     <w:pPr>
@@ -2729,10 +3734,10 @@
       <w:szCs w:val="18"/>
     </w:rPr>
   </w:style>
-  <w:style w:type="paragraph" w:styleId="13">
+  <w:style w:type="paragraph" w:styleId="15">
     <w:name w:val="header"/>
     <w:basedOn w:val="1"/>
-    <w:link w:val="21"/>
+    <w:link w:val="23"/>
     <w:unhideWhenUsed/>
     <w:qFormat/>
     <w:uiPriority w:val="0"/>
@@ -2752,9 +3757,9 @@
       <w:szCs w:val="18"/>
     </w:rPr>
   </w:style>
-  <w:style w:type="character" w:styleId="14">
+  <w:style w:type="character" w:styleId="16">
     <w:name w:val="HTML Code"/>
-    <w:basedOn w:val="5"/>
+    <w:basedOn w:val="6"/>
     <w:semiHidden/>
     <w:unhideWhenUsed/>
     <w:uiPriority w:val="99"/>
@@ -2764,7 +3769,7 @@
       <w:szCs w:val="20"/>
     </w:rPr>
   </w:style>
-  <w:style w:type="paragraph" w:styleId="15">
+  <w:style w:type="paragraph" w:styleId="17">
     <w:name w:val="Normal (Web)"/>
     <w:semiHidden/>
     <w:unhideWhenUsed/>
@@ -2775,19 +3780,21 @@
       <w:jc w:val="left"/>
     </w:pPr>
     <w:rPr>
+      <w:rFonts w:ascii="Times New Roman" w:hAnsi="Times New Roman" w:eastAsia="SimSun" w:cs="Times New Roman"/>
       <w:kern w:val="0"/>
       <w:sz w:val="24"/>
       <w:szCs w:val="24"/>
       <w:lang w:val="en-US" w:eastAsia="zh-CN" w:bidi="ar"/>
     </w:rPr>
   </w:style>
-  <w:style w:type="character" w:styleId="16">
+  <w:style w:type="character" w:styleId="18">
     <w:name w:val="page number"/>
+    <w:qFormat/>
     <w:uiPriority w:val="0"/>
   </w:style>
-  <w:style w:type="character" w:styleId="17">
+  <w:style w:type="character" w:styleId="19">
     <w:name w:val="Strong"/>
-    <w:basedOn w:val="5"/>
+    <w:basedOn w:val="6"/>
     <w:qFormat/>
     <w:uiPriority w:val="22"/>
     <w:rPr>
@@ -2795,9 +3802,9 @@
       <w:bCs/>
     </w:rPr>
   </w:style>
-  <w:style w:type="table" w:styleId="18">
+  <w:style w:type="table" w:styleId="20">
     <w:name w:val="Table Grid"/>
-    <w:basedOn w:val="6"/>
+    <w:basedOn w:val="7"/>
     <w:qFormat/>
     <w:uiPriority w:val="59"/>
     <w:tblPr>
@@ -2811,10 +3818,11 @@
       </w:tblBorders>
     </w:tblPr>
   </w:style>
-  <w:style w:type="character" w:customStyle="1" w:styleId="19">
+  <w:style w:type="character" w:customStyle="1" w:styleId="21">
     <w:name w:val="文档结构图 字符"/>
-    <w:link w:val="11"/>
+    <w:link w:val="12"/>
     <w:semiHidden/>
+    <w:qFormat/>
     <w:uiPriority w:val="99"/>
     <w:rPr>
       <w:rFonts w:ascii="SimSun" w:hAnsi="Times New Roman"/>
@@ -2823,9 +3831,9 @@
       <w:szCs w:val="18"/>
     </w:rPr>
   </w:style>
-  <w:style w:type="character" w:customStyle="1" w:styleId="20">
+  <w:style w:type="character" w:customStyle="1" w:styleId="22">
     <w:name w:val="页脚 字符"/>
-    <w:link w:val="12"/>
+    <w:link w:val="14"/>
     <w:semiHidden/>
     <w:qFormat/>
     <w:uiPriority w:val="99"/>
@@ -2834,9 +3842,9 @@
       <w:szCs w:val="18"/>
     </w:rPr>
   </w:style>
-  <w:style w:type="character" w:customStyle="1" w:styleId="21">
+  <w:style w:type="character" w:customStyle="1" w:styleId="23">
     <w:name w:val="页眉 字符"/>
-    <w:link w:val="13"/>
+    <w:link w:val="15"/>
     <w:semiHidden/>
     <w:qFormat/>
     <w:uiPriority w:val="99"/>
@@ -2845,9 +3853,9 @@
       <w:szCs w:val="18"/>
     </w:rPr>
   </w:style>
-  <w:style w:type="character" w:customStyle="1" w:styleId="22">
+  <w:style w:type="character" w:customStyle="1" w:styleId="24">
     <w:name w:val="批注文字 字符"/>
-    <w:link w:val="9"/>
+    <w:link w:val="10"/>
     <w:semiHidden/>
     <w:qFormat/>
     <w:uiPriority w:val="99"/>
@@ -2858,9 +3866,9 @@
       <w:szCs w:val="24"/>
     </w:rPr>
   </w:style>
-  <w:style w:type="character" w:customStyle="1" w:styleId="23">
+  <w:style w:type="character" w:customStyle="1" w:styleId="25">
     <w:name w:val="批注主题 字符"/>
-    <w:link w:val="10"/>
+    <w:link w:val="11"/>
     <w:semiHidden/>
     <w:qFormat/>
     <w:uiPriority w:val="99"/>
@@ -2873,9 +3881,9 @@
       <w:szCs w:val="24"/>
     </w:rPr>
   </w:style>
-  <w:style w:type="character" w:customStyle="1" w:styleId="24">
+  <w:style w:type="character" w:customStyle="1" w:styleId="26">
     <w:name w:val="批注框文本 字符"/>
-    <w:link w:val="7"/>
+    <w:link w:val="8"/>
     <w:semiHidden/>
     <w:uiPriority w:val="99"/>
     <w:rPr>

</xml_diff>